<commit_message>
Nearly finished 331 Worksheet, need to do FullBrent next.
</commit_message>
<xml_diff>
--- a/331Lab2/331 UM Lab Worksheet to Complete v2.docx
+++ b/331Lab2/331 UM Lab Worksheet to Complete v2.docx
@@ -37,6 +37,12 @@
         </w:rPr>
         <w:t>Name</w:t>
       </w:r>
+      <w:r>
+        <w:rPr>
+          <w:b/>
+        </w:rPr>
+        <w:t xml:space="preserve"> – Daniel Clark</w:t>
+      </w:r>
     </w:p>
     <w:p>
       <w:pPr>
@@ -50,6 +56,12 @@
           <w:b/>
         </w:rPr>
         <w:t>ID Number</w:t>
+      </w:r>
+      <w:r>
+        <w:rPr>
+          <w:b/>
+        </w:rPr>
+        <w:t xml:space="preserve"> - 343733502</w:t>
       </w:r>
     </w:p>
     <w:p>
@@ -2339,7 +2351,23 @@
                     <w:color w:val="000000"/>
                     <w:lang w:eastAsia="en-NZ"/>
                   </w:rPr>
-                  <m:t>(x)</m:t>
+                  <m:t>(</m:t>
+                </m:r>
+                <m:r>
+                  <w:rPr>
+                    <w:rFonts w:ascii="Cambria Math" w:eastAsia="Times New Roman" w:hAnsi="Cambria Math" w:cs="Calibri"/>
+                    <w:color w:val="000000"/>
+                    <w:lang w:eastAsia="en-NZ"/>
+                  </w:rPr>
+                  <m:t>x</m:t>
+                </m:r>
+                <m:r>
+                  <w:rPr>
+                    <w:rFonts w:ascii="Cambria Math" w:eastAsia="Times New Roman" w:hAnsi="Cambria Math" w:cs="Calibri"/>
+                    <w:color w:val="000000"/>
+                    <w:lang w:eastAsia="en-NZ"/>
+                  </w:rPr>
+                  <m:t>)</m:t>
                 </m:r>
               </m:oMath>
             </m:oMathPara>
@@ -3437,7 +3465,23 @@
                     <w:color w:val="000000"/>
                     <w:lang w:eastAsia="en-NZ"/>
                   </w:rPr>
-                  <m:t>(x)</m:t>
+                  <m:t>(</m:t>
+                </m:r>
+                <m:r>
+                  <w:rPr>
+                    <w:rFonts w:ascii="Cambria Math" w:eastAsia="Times New Roman" w:hAnsi="Cambria Math" w:cs="Calibri"/>
+                    <w:color w:val="000000"/>
+                    <w:lang w:eastAsia="en-NZ"/>
+                  </w:rPr>
+                  <m:t>x</m:t>
+                </m:r>
+                <m:r>
+                  <w:rPr>
+                    <w:rFonts w:ascii="Cambria Math" w:eastAsia="Times New Roman" w:hAnsi="Cambria Math" w:cs="Calibri"/>
+                    <w:color w:val="000000"/>
+                    <w:lang w:eastAsia="en-NZ"/>
+                  </w:rPr>
+                  <m:t>)</m:t>
                 </m:r>
               </m:oMath>
             </m:oMathPara>
@@ -3911,7 +3955,19 @@
         <w:t>) are well-behaved over the region [0,3]</w:t>
       </w:r>
       <w:r>
-        <w:t>, this means there is only one local minimum within the region. Because of this, both methods will yield correct results by ‘flowing’ downhill towards the one minimum point. Both of them converge fairly quickly (after 10-17 iterations) to the correct minimum point.</w:t>
+        <w:t xml:space="preserve">, this means there is only one local minimum within the region. Because of this, both methods will yield correct results by </w:t>
+      </w:r>
+      <w:r>
+        <w:t>reducing the feasible region down and always including</w:t>
+      </w:r>
+      <w:r>
+        <w:t xml:space="preserve"> the one minimum point</w:t>
+      </w:r>
+      <w:r>
+        <w:t>, until it very narrowly confines it</w:t>
+      </w:r>
+      <w:r>
+        <w:t>. Both of them converge fairly quickly (after 10-17 iterations) to the correct minimum point.</w:t>
       </w:r>
     </w:p>
     <w:p>
@@ -3963,7 +4019,19 @@
         <w:spacing w:after="0" w:line="240" w:lineRule="auto"/>
       </w:pPr>
       <w:r>
-        <w:t>This behaviour is observed because, as mentioned above, both graphs are well behaved on the provided domain, so converge correctly to the minimum value.</w:t>
+        <w:t>This behaviour is observed because, as mentioned above, both graphs are well behaved on the provided domain</w:t>
+      </w:r>
+      <w:r>
+        <w:t xml:space="preserve">. </w:t>
+      </w:r>
+      <w:r>
+        <w:t xml:space="preserve">Because the </w:t>
+      </w:r>
+      <w:r>
+        <w:t xml:space="preserve">golden section search does not make any explicit assumptions, and the Brent assumption that the graph is locally quadratic are both satisfied, the </w:t>
+      </w:r>
+      <w:r>
+        <w:t>width interval decreases towards 0 for both methods.</w:t>
       </w:r>
     </w:p>
     <w:p>
@@ -4096,14 +4164,14 @@
         <w:tblLook w:val="04A0" w:firstRow="1" w:lastRow="0" w:firstColumn="1" w:lastColumn="0" w:noHBand="0" w:noVBand="1"/>
       </w:tblPr>
       <w:tblGrid>
-        <w:gridCol w:w="397"/>
-        <w:gridCol w:w="761"/>
-        <w:gridCol w:w="587"/>
-        <w:gridCol w:w="839"/>
-        <w:gridCol w:w="523"/>
-        <w:gridCol w:w="373"/>
-        <w:gridCol w:w="621"/>
-        <w:gridCol w:w="4546"/>
+        <w:gridCol w:w="392"/>
+        <w:gridCol w:w="793"/>
+        <w:gridCol w:w="619"/>
+        <w:gridCol w:w="871"/>
+        <w:gridCol w:w="555"/>
+        <w:gridCol w:w="371"/>
+        <w:gridCol w:w="611"/>
+        <w:gridCol w:w="4435"/>
       </w:tblGrid>
       <w:tr>
         <w:trPr>
@@ -4113,7 +4181,7 @@
         <w:tc>
           <w:tcPr>
             <w:cnfStyle w:val="001000000000" w:firstRow="0" w:lastRow="0" w:firstColumn="1" w:lastColumn="0" w:oddVBand="0" w:evenVBand="0" w:oddHBand="0" w:evenHBand="0" w:firstRowFirstColumn="0" w:firstRowLastColumn="0" w:lastRowFirstColumn="0" w:lastRowLastColumn="0"/>
-            <w:tcW w:w="399" w:type="dxa"/>
+            <w:tcW w:w="395" w:type="dxa"/>
             <w:textDirection w:val="btLr"/>
             <w:vAlign w:val="center"/>
           </w:tcPr>
@@ -4138,7 +4206,7 @@
         </w:tc>
         <w:tc>
           <w:tcPr>
-            <w:tcW w:w="745" w:type="dxa"/>
+            <w:tcW w:w="777" w:type="dxa"/>
             <w:textDirection w:val="btLr"/>
             <w:vAlign w:val="center"/>
             <w:hideMark/>
@@ -4173,7 +4241,7 @@
         </w:tc>
         <w:tc>
           <w:tcPr>
-            <w:tcW w:w="571" w:type="dxa"/>
+            <w:tcW w:w="603" w:type="dxa"/>
             <w:textDirection w:val="btLr"/>
             <w:vAlign w:val="center"/>
             <w:hideMark/>
@@ -4299,7 +4367,7 @@
         </w:tc>
         <w:tc>
           <w:tcPr>
-            <w:tcW w:w="823" w:type="dxa"/>
+            <w:tcW w:w="855" w:type="dxa"/>
             <w:textDirection w:val="btLr"/>
             <w:vAlign w:val="center"/>
             <w:hideMark/>
@@ -4431,7 +4499,7 @@
         </w:tc>
         <w:tc>
           <w:tcPr>
-            <w:tcW w:w="507" w:type="dxa"/>
+            <w:tcW w:w="539" w:type="dxa"/>
             <w:textDirection w:val="btLr"/>
             <w:vAlign w:val="center"/>
             <w:hideMark/>
@@ -4607,7 +4675,7 @@
         </w:tc>
         <w:tc>
           <w:tcPr>
-            <w:tcW w:w="374" w:type="dxa"/>
+            <w:tcW w:w="372" w:type="dxa"/>
             <w:textDirection w:val="btLr"/>
             <w:vAlign w:val="center"/>
           </w:tcPr>
@@ -4633,7 +4701,7 @@
         </w:tc>
         <w:tc>
           <w:tcPr>
-            <w:tcW w:w="626" w:type="dxa"/>
+            <w:tcW w:w="616" w:type="dxa"/>
             <w:textDirection w:val="btLr"/>
             <w:vAlign w:val="center"/>
           </w:tcPr>
@@ -4659,7 +4727,7 @@
         </w:tc>
         <w:tc>
           <w:tcPr>
-            <w:tcW w:w="4602" w:type="dxa"/>
+            <w:tcW w:w="4490" w:type="dxa"/>
             <w:vAlign w:val="bottom"/>
           </w:tcPr>
           <w:p>
@@ -4691,7 +4759,7 @@
         <w:tc>
           <w:tcPr>
             <w:cnfStyle w:val="001000000000" w:firstRow="0" w:lastRow="0" w:firstColumn="1" w:lastColumn="0" w:oddVBand="0" w:evenVBand="0" w:oddHBand="0" w:evenHBand="0" w:firstRowFirstColumn="0" w:firstRowLastColumn="0" w:lastRowFirstColumn="0" w:lastRowLastColumn="0"/>
-            <w:tcW w:w="399" w:type="dxa"/>
+            <w:tcW w:w="395" w:type="dxa"/>
           </w:tcPr>
           <w:p>
             <w:pPr>
@@ -4714,7 +4782,7 @@
         </w:tc>
         <w:tc>
           <w:tcPr>
-            <w:tcW w:w="745" w:type="dxa"/>
+            <w:tcW w:w="777" w:type="dxa"/>
             <w:noWrap/>
             <w:hideMark/>
           </w:tcPr>
@@ -4790,7 +4858,7 @@
         </w:tc>
         <w:tc>
           <w:tcPr>
-            <w:tcW w:w="571" w:type="dxa"/>
+            <w:tcW w:w="603" w:type="dxa"/>
             <w:noWrap/>
           </w:tcPr>
           <w:p>
@@ -4815,7 +4883,7 @@
         </w:tc>
         <w:tc>
           <w:tcPr>
-            <w:tcW w:w="823" w:type="dxa"/>
+            <w:tcW w:w="855" w:type="dxa"/>
             <w:noWrap/>
             <w:hideMark/>
           </w:tcPr>
@@ -4857,7 +4925,7 @@
         </w:tc>
         <w:tc>
           <w:tcPr>
-            <w:tcW w:w="507" w:type="dxa"/>
+            <w:tcW w:w="539" w:type="dxa"/>
             <w:noWrap/>
             <w:hideMark/>
           </w:tcPr>
@@ -4883,7 +4951,7 @@
         </w:tc>
         <w:tc>
           <w:tcPr>
-            <w:tcW w:w="374" w:type="dxa"/>
+            <w:tcW w:w="372" w:type="dxa"/>
           </w:tcPr>
           <w:p>
             <w:pPr>
@@ -4907,7 +4975,7 @@
         </w:tc>
         <w:tc>
           <w:tcPr>
-            <w:tcW w:w="626" w:type="dxa"/>
+            <w:tcW w:w="616" w:type="dxa"/>
           </w:tcPr>
           <w:p>
             <w:pPr>
@@ -4931,7 +4999,7 @@
         </w:tc>
         <w:tc>
           <w:tcPr>
-            <w:tcW w:w="4602" w:type="dxa"/>
+            <w:tcW w:w="4490" w:type="dxa"/>
           </w:tcPr>
           <w:p>
             <w:pPr>
@@ -4943,6 +5011,22 @@
                 <w:lang w:eastAsia="en-NZ"/>
               </w:rPr>
             </w:pPr>
+            <w:r>
+              <w:rPr>
+                <w:rFonts w:ascii="Calibri" w:eastAsia="Times New Roman" w:hAnsi="Calibri" w:cs="Calibri"/>
+                <w:color w:val="000000"/>
+                <w:lang w:eastAsia="en-NZ"/>
+              </w:rPr>
+              <w:t>The minimum is not within the given domain</w:t>
+            </w:r>
+            <w:r>
+              <w:rPr>
+                <w:rFonts w:ascii="Calibri" w:eastAsia="Times New Roman" w:hAnsi="Calibri" w:cs="Calibri"/>
+                <w:color w:val="000000"/>
+                <w:lang w:eastAsia="en-NZ"/>
+              </w:rPr>
+              <w:t>, so it approaches it but cannot reach it as the method is confined by the domain.</w:t>
+            </w:r>
           </w:p>
         </w:tc>
       </w:tr>
@@ -4953,7 +5037,7 @@
         <w:tc>
           <w:tcPr>
             <w:cnfStyle w:val="001000000000" w:firstRow="0" w:lastRow="0" w:firstColumn="1" w:lastColumn="0" w:oddVBand="0" w:evenVBand="0" w:oddHBand="0" w:evenHBand="0" w:firstRowFirstColumn="0" w:firstRowLastColumn="0" w:lastRowFirstColumn="0" w:lastRowLastColumn="0"/>
-            <w:tcW w:w="399" w:type="dxa"/>
+            <w:tcW w:w="395" w:type="dxa"/>
           </w:tcPr>
           <w:p>
             <w:pPr>
@@ -4970,13 +5054,14 @@
                 <w:color w:val="000000"/>
                 <w:lang w:eastAsia="en-NZ"/>
               </w:rPr>
+              <w:lastRenderedPageBreak/>
               <w:t>B1</w:t>
             </w:r>
           </w:p>
         </w:tc>
         <w:tc>
           <w:tcPr>
-            <w:tcW w:w="745" w:type="dxa"/>
+            <w:tcW w:w="777" w:type="dxa"/>
             <w:noWrap/>
             <w:hideMark/>
           </w:tcPr>
@@ -5052,7 +5137,7 @@
         </w:tc>
         <w:tc>
           <w:tcPr>
-            <w:tcW w:w="571" w:type="dxa"/>
+            <w:tcW w:w="603" w:type="dxa"/>
             <w:noWrap/>
           </w:tcPr>
           <w:p>
@@ -5077,7 +5162,7 @@
         </w:tc>
         <w:tc>
           <w:tcPr>
-            <w:tcW w:w="823" w:type="dxa"/>
+            <w:tcW w:w="855" w:type="dxa"/>
             <w:noWrap/>
             <w:hideMark/>
           </w:tcPr>
@@ -5119,7 +5204,7 @@
         </w:tc>
         <w:tc>
           <w:tcPr>
-            <w:tcW w:w="507" w:type="dxa"/>
+            <w:tcW w:w="539" w:type="dxa"/>
             <w:noWrap/>
             <w:hideMark/>
           </w:tcPr>
@@ -5145,7 +5230,7 @@
         </w:tc>
         <w:tc>
           <w:tcPr>
-            <w:tcW w:w="374" w:type="dxa"/>
+            <w:tcW w:w="372" w:type="dxa"/>
           </w:tcPr>
           <w:p>
             <w:pPr>
@@ -5169,7 +5254,7 @@
         </w:tc>
         <w:tc>
           <w:tcPr>
-            <w:tcW w:w="626" w:type="dxa"/>
+            <w:tcW w:w="616" w:type="dxa"/>
           </w:tcPr>
           <w:p>
             <w:pPr>
@@ -5193,7 +5278,7 @@
         </w:tc>
         <w:tc>
           <w:tcPr>
-            <w:tcW w:w="4602" w:type="dxa"/>
+            <w:tcW w:w="4490" w:type="dxa"/>
           </w:tcPr>
           <w:p>
             <w:pPr>
@@ -5205,6 +5290,14 @@
                 <w:lang w:eastAsia="en-NZ"/>
               </w:rPr>
             </w:pPr>
+            <w:r>
+              <w:rPr>
+                <w:rFonts w:ascii="Calibri" w:eastAsia="Times New Roman" w:hAnsi="Calibri" w:cs="Calibri"/>
+                <w:color w:val="000000"/>
+                <w:lang w:eastAsia="en-NZ"/>
+              </w:rPr>
+              <w:t>The minimum is not within the given domain, so it approaches it but cannot reach it as the method is confined by the domain.</w:t>
+            </w:r>
           </w:p>
         </w:tc>
       </w:tr>
@@ -5239,14 +5332,14 @@
         <w:tblLook w:val="04A0" w:firstRow="1" w:lastRow="0" w:firstColumn="1" w:lastColumn="0" w:noHBand="0" w:noVBand="1"/>
       </w:tblPr>
       <w:tblGrid>
-        <w:gridCol w:w="397"/>
-        <w:gridCol w:w="761"/>
-        <w:gridCol w:w="587"/>
-        <w:gridCol w:w="839"/>
-        <w:gridCol w:w="523"/>
-        <w:gridCol w:w="373"/>
-        <w:gridCol w:w="621"/>
-        <w:gridCol w:w="4546"/>
+        <w:gridCol w:w="395"/>
+        <w:gridCol w:w="777"/>
+        <w:gridCol w:w="603"/>
+        <w:gridCol w:w="855"/>
+        <w:gridCol w:w="539"/>
+        <w:gridCol w:w="372"/>
+        <w:gridCol w:w="616"/>
+        <w:gridCol w:w="4490"/>
       </w:tblGrid>
       <w:tr>
         <w:trPr>
@@ -5256,7 +5349,7 @@
         <w:tc>
           <w:tcPr>
             <w:cnfStyle w:val="001000000000" w:firstRow="0" w:lastRow="0" w:firstColumn="1" w:lastColumn="0" w:oddVBand="0" w:evenVBand="0" w:oddHBand="0" w:evenHBand="0" w:firstRowFirstColumn="0" w:firstRowLastColumn="0" w:lastRowFirstColumn="0" w:lastRowLastColumn="0"/>
-            <w:tcW w:w="399" w:type="dxa"/>
+            <w:tcW w:w="397" w:type="dxa"/>
             <w:textDirection w:val="btLr"/>
             <w:vAlign w:val="center"/>
           </w:tcPr>
@@ -5275,14 +5368,13 @@
                 <w:color w:val="000000"/>
                 <w:lang w:eastAsia="en-NZ"/>
               </w:rPr>
-              <w:lastRenderedPageBreak/>
               <w:t>Experiment</w:t>
             </w:r>
           </w:p>
         </w:tc>
         <w:tc>
           <w:tcPr>
-            <w:tcW w:w="745" w:type="dxa"/>
+            <w:tcW w:w="761" w:type="dxa"/>
             <w:textDirection w:val="btLr"/>
             <w:vAlign w:val="center"/>
             <w:hideMark/>
@@ -5317,7 +5409,7 @@
         </w:tc>
         <w:tc>
           <w:tcPr>
-            <w:tcW w:w="571" w:type="dxa"/>
+            <w:tcW w:w="587" w:type="dxa"/>
             <w:textDirection w:val="btLr"/>
             <w:vAlign w:val="center"/>
             <w:hideMark/>
@@ -5443,7 +5535,7 @@
         </w:tc>
         <w:tc>
           <w:tcPr>
-            <w:tcW w:w="823" w:type="dxa"/>
+            <w:tcW w:w="839" w:type="dxa"/>
             <w:textDirection w:val="btLr"/>
             <w:vAlign w:val="center"/>
             <w:hideMark/>
@@ -5575,7 +5667,7 @@
         </w:tc>
         <w:tc>
           <w:tcPr>
-            <w:tcW w:w="507" w:type="dxa"/>
+            <w:tcW w:w="523" w:type="dxa"/>
             <w:textDirection w:val="btLr"/>
             <w:vAlign w:val="center"/>
             <w:hideMark/>
@@ -5751,7 +5843,7 @@
         </w:tc>
         <w:tc>
           <w:tcPr>
-            <w:tcW w:w="374" w:type="dxa"/>
+            <w:tcW w:w="373" w:type="dxa"/>
             <w:textDirection w:val="btLr"/>
             <w:vAlign w:val="center"/>
           </w:tcPr>
@@ -5777,7 +5869,7 @@
         </w:tc>
         <w:tc>
           <w:tcPr>
-            <w:tcW w:w="626" w:type="dxa"/>
+            <w:tcW w:w="621" w:type="dxa"/>
             <w:textDirection w:val="btLr"/>
             <w:vAlign w:val="center"/>
           </w:tcPr>
@@ -5803,7 +5895,7 @@
         </w:tc>
         <w:tc>
           <w:tcPr>
-            <w:tcW w:w="4602" w:type="dxa"/>
+            <w:tcW w:w="4546" w:type="dxa"/>
             <w:vAlign w:val="bottom"/>
           </w:tcPr>
           <w:p>
@@ -5835,7 +5927,7 @@
         <w:tc>
           <w:tcPr>
             <w:cnfStyle w:val="001000000000" w:firstRow="0" w:lastRow="0" w:firstColumn="1" w:lastColumn="0" w:oddVBand="0" w:evenVBand="0" w:oddHBand="0" w:evenHBand="0" w:firstRowFirstColumn="0" w:firstRowLastColumn="0" w:lastRowFirstColumn="0" w:lastRowLastColumn="0"/>
-            <w:tcW w:w="399" w:type="dxa"/>
+            <w:tcW w:w="397" w:type="dxa"/>
           </w:tcPr>
           <w:p>
             <w:pPr>
@@ -5858,7 +5950,7 @@
         </w:tc>
         <w:tc>
           <w:tcPr>
-            <w:tcW w:w="745" w:type="dxa"/>
+            <w:tcW w:w="761" w:type="dxa"/>
             <w:noWrap/>
             <w:hideMark/>
           </w:tcPr>
@@ -5934,7 +6026,7 @@
         </w:tc>
         <w:tc>
           <w:tcPr>
-            <w:tcW w:w="571" w:type="dxa"/>
+            <w:tcW w:w="587" w:type="dxa"/>
             <w:noWrap/>
           </w:tcPr>
           <w:p>
@@ -5959,7 +6051,7 @@
         </w:tc>
         <w:tc>
           <w:tcPr>
-            <w:tcW w:w="823" w:type="dxa"/>
+            <w:tcW w:w="839" w:type="dxa"/>
             <w:noWrap/>
             <w:hideMark/>
           </w:tcPr>
@@ -6001,7 +6093,7 @@
         </w:tc>
         <w:tc>
           <w:tcPr>
-            <w:tcW w:w="507" w:type="dxa"/>
+            <w:tcW w:w="523" w:type="dxa"/>
             <w:noWrap/>
             <w:hideMark/>
           </w:tcPr>
@@ -6027,7 +6119,7 @@
         </w:tc>
         <w:tc>
           <w:tcPr>
-            <w:tcW w:w="374" w:type="dxa"/>
+            <w:tcW w:w="373" w:type="dxa"/>
           </w:tcPr>
           <w:p>
             <w:pPr>
@@ -6051,7 +6143,7 @@
         </w:tc>
         <w:tc>
           <w:tcPr>
-            <w:tcW w:w="626" w:type="dxa"/>
+            <w:tcW w:w="621" w:type="dxa"/>
           </w:tcPr>
           <w:p>
             <w:pPr>
@@ -6075,7 +6167,7 @@
         </w:tc>
         <w:tc>
           <w:tcPr>
-            <w:tcW w:w="4602" w:type="dxa"/>
+            <w:tcW w:w="4546" w:type="dxa"/>
           </w:tcPr>
           <w:p>
             <w:pPr>
@@ -6097,7 +6189,7 @@
         <w:tc>
           <w:tcPr>
             <w:cnfStyle w:val="001000000000" w:firstRow="0" w:lastRow="0" w:firstColumn="1" w:lastColumn="0" w:oddVBand="0" w:evenVBand="0" w:oddHBand="0" w:evenHBand="0" w:firstRowFirstColumn="0" w:firstRowLastColumn="0" w:lastRowFirstColumn="0" w:lastRowLastColumn="0"/>
-            <w:tcW w:w="399" w:type="dxa"/>
+            <w:tcW w:w="397" w:type="dxa"/>
           </w:tcPr>
           <w:p>
             <w:pPr>
@@ -6120,7 +6212,7 @@
         </w:tc>
         <w:tc>
           <w:tcPr>
-            <w:tcW w:w="745" w:type="dxa"/>
+            <w:tcW w:w="761" w:type="dxa"/>
             <w:noWrap/>
             <w:hideMark/>
           </w:tcPr>
@@ -6196,7 +6288,7 @@
         </w:tc>
         <w:tc>
           <w:tcPr>
-            <w:tcW w:w="571" w:type="dxa"/>
+            <w:tcW w:w="587" w:type="dxa"/>
             <w:noWrap/>
           </w:tcPr>
           <w:p>
@@ -6221,7 +6313,7 @@
         </w:tc>
         <w:tc>
           <w:tcPr>
-            <w:tcW w:w="823" w:type="dxa"/>
+            <w:tcW w:w="839" w:type="dxa"/>
             <w:noWrap/>
             <w:hideMark/>
           </w:tcPr>
@@ -6263,7 +6355,7 @@
         </w:tc>
         <w:tc>
           <w:tcPr>
-            <w:tcW w:w="507" w:type="dxa"/>
+            <w:tcW w:w="523" w:type="dxa"/>
             <w:noWrap/>
             <w:hideMark/>
           </w:tcPr>
@@ -6289,7 +6381,7 @@
         </w:tc>
         <w:tc>
           <w:tcPr>
-            <w:tcW w:w="374" w:type="dxa"/>
+            <w:tcW w:w="373" w:type="dxa"/>
           </w:tcPr>
           <w:p>
             <w:pPr>
@@ -6307,13 +6399,13 @@
                 <w:color w:val="000000"/>
                 <w:lang w:eastAsia="en-NZ"/>
               </w:rPr>
-              <w:t>Y</w:t>
-            </w:r>
-          </w:p>
-        </w:tc>
-        <w:tc>
-          <w:tcPr>
-            <w:tcW w:w="626" w:type="dxa"/>
+              <w:t>N</w:t>
+            </w:r>
+          </w:p>
+        </w:tc>
+        <w:tc>
+          <w:tcPr>
+            <w:tcW w:w="621" w:type="dxa"/>
           </w:tcPr>
           <w:p>
             <w:pPr>
@@ -6337,7 +6429,7 @@
         </w:tc>
         <w:tc>
           <w:tcPr>
-            <w:tcW w:w="4602" w:type="dxa"/>
+            <w:tcW w:w="4546" w:type="dxa"/>
           </w:tcPr>
           <w:p>
             <w:pPr>
@@ -6349,6 +6441,14 @@
                 <w:lang w:eastAsia="en-NZ"/>
               </w:rPr>
             </w:pPr>
+            <w:r>
+              <w:rPr>
+                <w:rFonts w:ascii="Calibri" w:eastAsia="Times New Roman" w:hAnsi="Calibri" w:cs="Calibri"/>
+                <w:color w:val="000000"/>
+                <w:lang w:eastAsia="en-NZ"/>
+              </w:rPr>
+              <w:t>The minimum is not within the given domain, and the graph is concave down, so it finds maxima instead of minima, leading to the width of the interval not decreasing lower than ~0.65.</w:t>
+            </w:r>
           </w:p>
         </w:tc>
       </w:tr>
@@ -6457,7 +6557,32 @@
         <w:t xml:space="preserve"> this method is able to escape the domain [0,1] and find the correct minimum point at x=2.</w:t>
       </w:r>
       <w:r>
-        <w:t xml:space="preserve"> However, for f</w:t>
+        <w:t xml:space="preserve"> It can do this because </w:t>
+      </w:r>
+      <w:r>
+        <w:t xml:space="preserve">the quadratic that gets fit </w:t>
+      </w:r>
+      <w:r>
+        <w:t>is not constrained to the [0,1] domain, so can find new edge values outside of this region, and can encompass the correct value this way.</w:t>
+      </w:r>
+    </w:p>
+    <w:p>
+      <w:pPr>
+        <w:pStyle w:val="ListParagraph"/>
+        <w:numPr>
+          <w:ilvl w:val="0"/>
+          <w:numId w:val="1"/>
+        </w:numPr>
+        <w:spacing w:before="240" w:after="0" w:line="240" w:lineRule="auto"/>
+      </w:pPr>
+      <w:r>
+        <w:t xml:space="preserve">The </w:t>
+      </w:r>
+      <w:r>
+        <w:t xml:space="preserve">Brent method assumes that when </w:t>
+      </w:r>
+      <w:r>
+        <w:t>finding the stationary point of the parabola, that it will be a minimum. However, for f</w:t>
       </w:r>
       <w:r>
         <w:rPr>
@@ -6466,35 +6591,19 @@
         <w:t>1</w:t>
       </w:r>
       <w:r>
-        <w:softHyphen/>
-      </w:r>
-      <w:r>
-        <w:softHyphen/>
-        <w:t xml:space="preserve">, </w:t>
-      </w:r>
-      <w:r>
-        <w:t xml:space="preserve">the method is incapable of doing this and gets stuck in the region of approximately x=0.4 . </w:t>
-      </w:r>
-      <w:r>
-        <w:t>This method is worse for f</w:t>
-      </w:r>
-      <w:r>
-        <w:rPr>
-          <w:vertAlign w:val="subscript"/>
-        </w:rPr>
-        <w:t>1</w:t>
-      </w:r>
-      <w:r>
-        <w:t xml:space="preserve"> as it ends up further from the correct value, but is better for f</w:t>
-      </w:r>
-      <w:r>
-        <w:rPr>
-          <w:vertAlign w:val="subscript"/>
-        </w:rPr>
-        <w:t>0</w:t>
-      </w:r>
-      <w:r>
-        <w:t xml:space="preserve"> as it reaches the correct value.</w:t>
+        <w:t xml:space="preserve">, the left side of the graph is concave down (not concave up), so </w:t>
+      </w:r>
+      <w:r>
+        <w:t>the stationary point that is found is a maximum. This violates the assumptions of the model so it will not converge.</w:t>
+      </w:r>
+      <w:r>
+        <w:t xml:space="preserve"> This leads to the width of the search region </w:t>
+      </w:r>
+      <w:r>
+        <w:t xml:space="preserve">not approaching zero, instead getting stuck at around </w:t>
+      </w:r>
+      <w:r>
+        <w:t>0.65 units wide.</w:t>
       </w:r>
     </w:p>
     <w:p>
@@ -6597,44 +6706,38 @@
         <w:rPr>
           <w:i/>
         </w:rPr>
-        <w:t>Using the plots and output from task3.py, comment on and contrast the perfor-</w:t>
-      </w:r>
-    </w:p>
-    <w:p>
-      <w:pPr>
-        <w:spacing w:after="0" w:line="240" w:lineRule="auto"/>
+        <w:t>Using the plots and output from task3.py, comment on and contrast the performance of the golden section method and quadratic-only Brent’s method on these</w:t>
+      </w:r>
+      <w:r>
         <w:rPr>
           <w:i/>
         </w:rPr>
-      </w:pPr>
+        <w:t xml:space="preserve"> </w:t>
+      </w:r>
       <w:r>
         <w:rPr>
           <w:i/>
         </w:rPr>
-        <w:t>mance of the golden section method and quadratic-only Brent’s method on these</w:t>
-      </w:r>
-    </w:p>
-    <w:p>
-      <w:pPr>
-        <w:spacing w:after="0" w:line="240" w:lineRule="auto"/>
+        <w:t xml:space="preserve">functions. </w:t>
+      </w:r>
+      <w:r>
         <w:rPr>
           <w:i/>
         </w:rPr>
-      </w:pPr>
+        <w:t>Give</w:t>
+      </w:r>
       <w:r>
         <w:rPr>
           <w:i/>
         </w:rPr>
-        <w:t>functions. Gve brief explanations for the key differences and trends you observe in</w:t>
-      </w:r>
-    </w:p>
-    <w:p>
-      <w:pPr>
-        <w:spacing w:after="0" w:line="240" w:lineRule="auto"/>
+        <w:t xml:space="preserve"> brief explanations for the key differences and trends you observe in</w:t>
+      </w:r>
+      <w:r>
         <w:rPr>
           <w:i/>
         </w:rPr>
-      </w:pPr>
+        <w:t xml:space="preserve"> </w:t>
+      </w:r>
       <w:r>
         <w:rPr>
           <w:i/>
@@ -6685,27 +6788,14 @@
         <w:rPr>
           <w:i/>
         </w:rPr>
-        <w:t>the perfor-</w:t>
-      </w:r>
-    </w:p>
-    <w:p>
-      <w:pPr>
-        <w:spacing w:after="0" w:line="240" w:lineRule="auto"/>
+        <w:t>the performance of the golden section method and quadratic-only Brent’s method on these</w:t>
+      </w:r>
+      <w:r>
         <w:rPr>
           <w:i/>
         </w:rPr>
-      </w:pPr>
-      <w:r>
-        <w:rPr>
-          <w:i/>
-        </w:rPr>
-        <w:t>mance of the golden section method and quadratic-only Brent’s method on these</w:t>
-      </w:r>
-    </w:p>
-    <w:p>
-      <w:pPr>
-        <w:spacing w:after="0" w:line="240" w:lineRule="auto"/>
-      </w:pPr>
+        <w:t xml:space="preserve"> </w:t>
+      </w:r>
       <w:r>
         <w:rPr>
           <w:i/>
@@ -6779,6 +6869,7 @@
                 <w:color w:val="000000"/>
                 <w:lang w:eastAsia="en-NZ"/>
               </w:rPr>
+              <w:lastRenderedPageBreak/>
               <w:t>Experiment</w:t>
             </w:r>
           </w:p>
@@ -7516,6 +7607,14 @@
                 <w:lang w:eastAsia="en-NZ"/>
               </w:rPr>
             </w:pPr>
+            <w:r>
+              <w:rPr>
+                <w:rFonts w:ascii="Calibri" w:eastAsia="Times New Roman" w:hAnsi="Calibri" w:cs="Calibri"/>
+                <w:color w:val="000000"/>
+                <w:lang w:eastAsia="en-NZ"/>
+              </w:rPr>
+              <w:t>Y</w:t>
+            </w:r>
           </w:p>
         </w:tc>
         <w:tc>
@@ -7532,6 +7631,14 @@
                 <w:lang w:eastAsia="en-NZ"/>
               </w:rPr>
             </w:pPr>
+            <w:r>
+              <w:rPr>
+                <w:rFonts w:ascii="Calibri" w:eastAsia="Times New Roman" w:hAnsi="Calibri" w:cs="Calibri"/>
+                <w:color w:val="000000"/>
+                <w:lang w:eastAsia="en-NZ"/>
+              </w:rPr>
+              <w:t>Y</w:t>
+            </w:r>
           </w:p>
         </w:tc>
         <w:tc>
@@ -7736,6 +7843,14 @@
                 <w:lang w:eastAsia="en-NZ"/>
               </w:rPr>
             </w:pPr>
+            <w:r>
+              <w:rPr>
+                <w:rFonts w:ascii="Calibri" w:eastAsia="Times New Roman" w:hAnsi="Calibri" w:cs="Calibri"/>
+                <w:color w:val="000000"/>
+                <w:lang w:eastAsia="en-NZ"/>
+              </w:rPr>
+              <w:t>Y</w:t>
+            </w:r>
           </w:p>
         </w:tc>
         <w:tc>
@@ -7752,6 +7867,14 @@
                 <w:lang w:eastAsia="en-NZ"/>
               </w:rPr>
             </w:pPr>
+            <w:r>
+              <w:rPr>
+                <w:rFonts w:ascii="Calibri" w:eastAsia="Times New Roman" w:hAnsi="Calibri" w:cs="Calibri"/>
+                <w:color w:val="000000"/>
+                <w:lang w:eastAsia="en-NZ"/>
+              </w:rPr>
+              <w:t>Y</w:t>
+            </w:r>
           </w:p>
         </w:tc>
         <w:tc>
@@ -7796,7 +7919,6 @@
                 <w:color w:val="000000"/>
                 <w:lang w:eastAsia="en-NZ"/>
               </w:rPr>
-              <w:lastRenderedPageBreak/>
               <w:t>C4</w:t>
             </w:r>
           </w:p>
@@ -7958,6 +8080,14 @@
                 <w:lang w:eastAsia="en-NZ"/>
               </w:rPr>
             </w:pPr>
+            <w:r>
+              <w:rPr>
+                <w:rFonts w:ascii="Calibri" w:eastAsia="Times New Roman" w:hAnsi="Calibri" w:cs="Calibri"/>
+                <w:color w:val="000000"/>
+                <w:lang w:eastAsia="en-NZ"/>
+              </w:rPr>
+              <w:t>Y</w:t>
+            </w:r>
           </w:p>
         </w:tc>
         <w:tc>
@@ -7974,6 +8104,14 @@
                 <w:lang w:eastAsia="en-NZ"/>
               </w:rPr>
             </w:pPr>
+            <w:r>
+              <w:rPr>
+                <w:rFonts w:ascii="Calibri" w:eastAsia="Times New Roman" w:hAnsi="Calibri" w:cs="Calibri"/>
+                <w:color w:val="000000"/>
+                <w:lang w:eastAsia="en-NZ"/>
+              </w:rPr>
+              <w:t>Y</w:t>
+            </w:r>
           </w:p>
         </w:tc>
         <w:tc>
@@ -8178,6 +8316,14 @@
                 <w:lang w:eastAsia="en-NZ"/>
               </w:rPr>
             </w:pPr>
+            <w:r>
+              <w:rPr>
+                <w:rFonts w:ascii="Calibri" w:eastAsia="Times New Roman" w:hAnsi="Calibri" w:cs="Calibri"/>
+                <w:color w:val="000000"/>
+                <w:lang w:eastAsia="en-NZ"/>
+              </w:rPr>
+              <w:t>Y</w:t>
+            </w:r>
           </w:p>
         </w:tc>
         <w:tc>
@@ -8194,6 +8340,14 @@
                 <w:lang w:eastAsia="en-NZ"/>
               </w:rPr>
             </w:pPr>
+            <w:r>
+              <w:rPr>
+                <w:rFonts w:ascii="Calibri" w:eastAsia="Times New Roman" w:hAnsi="Calibri" w:cs="Calibri"/>
+                <w:color w:val="000000"/>
+                <w:lang w:eastAsia="en-NZ"/>
+              </w:rPr>
+              <w:t>Y</w:t>
+            </w:r>
           </w:p>
         </w:tc>
         <w:tc>
@@ -8298,7 +8452,23 @@
                     <w:color w:val="000000"/>
                     <w:lang w:eastAsia="en-NZ"/>
                   </w:rPr>
-                  <m:t>(x)</m:t>
+                  <m:t>(</m:t>
+                </m:r>
+                <m:r>
+                  <w:rPr>
+                    <w:rFonts w:ascii="Cambria Math" w:eastAsia="Times New Roman" w:hAnsi="Cambria Math" w:cs="Calibri"/>
+                    <w:color w:val="000000"/>
+                    <w:lang w:eastAsia="en-NZ"/>
+                  </w:rPr>
+                  <m:t>x</m:t>
+                </m:r>
+                <m:r>
+                  <w:rPr>
+                    <w:rFonts w:ascii="Cambria Math" w:eastAsia="Times New Roman" w:hAnsi="Cambria Math" w:cs="Calibri"/>
+                    <w:color w:val="000000"/>
+                    <w:lang w:eastAsia="en-NZ"/>
+                  </w:rPr>
+                  <m:t>)</m:t>
                 </m:r>
               </m:oMath>
             </m:oMathPara>
@@ -8385,6 +8555,14 @@
                 <w:lang w:eastAsia="en-NZ"/>
               </w:rPr>
             </w:pPr>
+            <w:r>
+              <w:rPr>
+                <w:rFonts w:ascii="Calibri" w:eastAsia="Times New Roman" w:hAnsi="Calibri" w:cs="Calibri"/>
+                <w:color w:val="000000"/>
+                <w:lang w:eastAsia="en-NZ"/>
+              </w:rPr>
+              <w:t>Y</w:t>
+            </w:r>
           </w:p>
         </w:tc>
         <w:tc>
@@ -8401,6 +8579,14 @@
                 <w:lang w:eastAsia="en-NZ"/>
               </w:rPr>
             </w:pPr>
+            <w:r>
+              <w:rPr>
+                <w:rFonts w:ascii="Calibri" w:eastAsia="Times New Roman" w:hAnsi="Calibri" w:cs="Calibri"/>
+                <w:color w:val="000000"/>
+                <w:lang w:eastAsia="en-NZ"/>
+              </w:rPr>
+              <w:t>Y</w:t>
+            </w:r>
           </w:p>
         </w:tc>
         <w:tc>
@@ -9226,6 +9412,14 @@
                 <w:lang w:eastAsia="en-NZ"/>
               </w:rPr>
             </w:pPr>
+            <w:r>
+              <w:rPr>
+                <w:rFonts w:ascii="Calibri" w:eastAsia="Times New Roman" w:hAnsi="Calibri" w:cs="Calibri"/>
+                <w:color w:val="000000"/>
+                <w:lang w:eastAsia="en-NZ"/>
+              </w:rPr>
+              <w:t>Y</w:t>
+            </w:r>
           </w:p>
         </w:tc>
         <w:tc>
@@ -9242,6 +9436,14 @@
                 <w:lang w:eastAsia="en-NZ"/>
               </w:rPr>
             </w:pPr>
+            <w:r>
+              <w:rPr>
+                <w:rFonts w:ascii="Calibri" w:eastAsia="Times New Roman" w:hAnsi="Calibri" w:cs="Calibri"/>
+                <w:color w:val="000000"/>
+                <w:lang w:eastAsia="en-NZ"/>
+              </w:rPr>
+              <w:t>Y</w:t>
+            </w:r>
           </w:p>
         </w:tc>
         <w:tc>
@@ -9446,6 +9648,14 @@
                 <w:lang w:eastAsia="en-NZ"/>
               </w:rPr>
             </w:pPr>
+            <w:r>
+              <w:rPr>
+                <w:rFonts w:ascii="Calibri" w:eastAsia="Times New Roman" w:hAnsi="Calibri" w:cs="Calibri"/>
+                <w:color w:val="000000"/>
+                <w:lang w:eastAsia="en-NZ"/>
+              </w:rPr>
+              <w:t>Y</w:t>
+            </w:r>
           </w:p>
         </w:tc>
         <w:tc>
@@ -9462,6 +9672,14 @@
                 <w:lang w:eastAsia="en-NZ"/>
               </w:rPr>
             </w:pPr>
+            <w:r>
+              <w:rPr>
+                <w:rFonts w:ascii="Calibri" w:eastAsia="Times New Roman" w:hAnsi="Calibri" w:cs="Calibri"/>
+                <w:color w:val="000000"/>
+                <w:lang w:eastAsia="en-NZ"/>
+              </w:rPr>
+              <w:t>Y</w:t>
+            </w:r>
           </w:p>
         </w:tc>
         <w:tc>
@@ -9667,6 +9885,14 @@
                 <w:lang w:eastAsia="en-NZ"/>
               </w:rPr>
             </w:pPr>
+            <w:r>
+              <w:rPr>
+                <w:rFonts w:ascii="Calibri" w:eastAsia="Times New Roman" w:hAnsi="Calibri" w:cs="Calibri"/>
+                <w:color w:val="000000"/>
+                <w:lang w:eastAsia="en-NZ"/>
+              </w:rPr>
+              <w:t>Y</w:t>
+            </w:r>
           </w:p>
         </w:tc>
         <w:tc>
@@ -9683,6 +9909,14 @@
                 <w:lang w:eastAsia="en-NZ"/>
               </w:rPr>
             </w:pPr>
+            <w:r>
+              <w:rPr>
+                <w:rFonts w:ascii="Calibri" w:eastAsia="Times New Roman" w:hAnsi="Calibri" w:cs="Calibri"/>
+                <w:color w:val="000000"/>
+                <w:lang w:eastAsia="en-NZ"/>
+              </w:rPr>
+              <w:t>Y</w:t>
+            </w:r>
           </w:p>
         </w:tc>
         <w:tc>
@@ -9887,6 +10121,14 @@
                 <w:lang w:eastAsia="en-NZ"/>
               </w:rPr>
             </w:pPr>
+            <w:r>
+              <w:rPr>
+                <w:rFonts w:ascii="Calibri" w:eastAsia="Times New Roman" w:hAnsi="Calibri" w:cs="Calibri"/>
+                <w:color w:val="000000"/>
+                <w:lang w:eastAsia="en-NZ"/>
+              </w:rPr>
+              <w:t>Y</w:t>
+            </w:r>
           </w:p>
         </w:tc>
         <w:tc>
@@ -9903,6 +10145,14 @@
                 <w:lang w:eastAsia="en-NZ"/>
               </w:rPr>
             </w:pPr>
+            <w:r>
+              <w:rPr>
+                <w:rFonts w:ascii="Calibri" w:eastAsia="Times New Roman" w:hAnsi="Calibri" w:cs="Calibri"/>
+                <w:color w:val="000000"/>
+                <w:lang w:eastAsia="en-NZ"/>
+              </w:rPr>
+              <w:t>Y</w:t>
+            </w:r>
           </w:p>
         </w:tc>
         <w:tc>
@@ -10007,7 +10257,23 @@
                     <w:color w:val="000000"/>
                     <w:lang w:eastAsia="en-NZ"/>
                   </w:rPr>
-                  <m:t>(x)</m:t>
+                  <m:t>(</m:t>
+                </m:r>
+                <m:r>
+                  <w:rPr>
+                    <w:rFonts w:ascii="Cambria Math" w:eastAsia="Times New Roman" w:hAnsi="Cambria Math" w:cs="Calibri"/>
+                    <w:color w:val="000000"/>
+                    <w:lang w:eastAsia="en-NZ"/>
+                  </w:rPr>
+                  <m:t>x</m:t>
+                </m:r>
+                <m:r>
+                  <w:rPr>
+                    <w:rFonts w:ascii="Cambria Math" w:eastAsia="Times New Roman" w:hAnsi="Cambria Math" w:cs="Calibri"/>
+                    <w:color w:val="000000"/>
+                    <w:lang w:eastAsia="en-NZ"/>
+                  </w:rPr>
+                  <m:t>)</m:t>
                 </m:r>
               </m:oMath>
             </m:oMathPara>
@@ -10094,6 +10360,14 @@
                 <w:lang w:eastAsia="en-NZ"/>
               </w:rPr>
             </w:pPr>
+            <w:r>
+              <w:rPr>
+                <w:rFonts w:ascii="Calibri" w:eastAsia="Times New Roman" w:hAnsi="Calibri" w:cs="Calibri"/>
+                <w:color w:val="000000"/>
+                <w:lang w:eastAsia="en-NZ"/>
+              </w:rPr>
+              <w:t>Y</w:t>
+            </w:r>
           </w:p>
         </w:tc>
         <w:tc>
@@ -10110,6 +10384,14 @@
                 <w:lang w:eastAsia="en-NZ"/>
               </w:rPr>
             </w:pPr>
+            <w:r>
+              <w:rPr>
+                <w:rFonts w:ascii="Calibri" w:eastAsia="Times New Roman" w:hAnsi="Calibri" w:cs="Calibri"/>
+                <w:color w:val="000000"/>
+                <w:lang w:eastAsia="en-NZ"/>
+              </w:rPr>
+              <w:t>Y</w:t>
+            </w:r>
           </w:p>
         </w:tc>
         <w:tc>
@@ -10217,6 +10499,115 @@
     </w:p>
     <w:p>
       <w:pPr>
+        <w:pStyle w:val="ListParagraph"/>
+        <w:numPr>
+          <w:ilvl w:val="0"/>
+          <w:numId w:val="2"/>
+        </w:numPr>
+        <w:spacing w:after="0" w:line="240" w:lineRule="auto"/>
+        <w:rPr>
+          <w:i/>
+        </w:rPr>
+      </w:pPr>
+      <w:r>
+        <w:rPr>
+          <w:i/>
+        </w:rPr>
+        <w:t xml:space="preserve">As these functions </w:t>
+      </w:r>
+      <w:r>
+        <w:rPr>
+          <w:i/>
+        </w:rPr>
+        <w:t xml:space="preserve">all only have the one </w:t>
+      </w:r>
+      <w:r>
+        <w:rPr>
+          <w:i/>
+        </w:rPr>
+        <w:t xml:space="preserve">minimum at x=0, </w:t>
+      </w:r>
+      <w:r>
+        <w:rPr>
+          <w:i/>
+        </w:rPr>
+        <w:t>and are all concave-up, there should be no issue for either the golden section search or the Brent’s method search.</w:t>
+      </w:r>
+      <w:r>
+        <w:rPr>
+          <w:i/>
+        </w:rPr>
+        <w:t xml:space="preserve"> </w:t>
+      </w:r>
+      <w:r>
+        <w:rPr>
+          <w:i/>
+        </w:rPr>
+        <w:t xml:space="preserve">In regards to the performance, </w:t>
+      </w:r>
+      <w:r>
+        <w:rPr>
+          <w:i/>
+        </w:rPr>
+        <w:t xml:space="preserve">the Golden section </w:t>
+      </w:r>
+      <w:r>
+        <w:rPr>
+          <w:i/>
+        </w:rPr>
+        <w:t xml:space="preserve">search converges after 15 iterations for each function, for the given tolerance. Comparatively, the </w:t>
+      </w:r>
+      <w:r>
+        <w:rPr>
+          <w:i/>
+        </w:rPr>
+        <w:t xml:space="preserve">quadratic only </w:t>
+      </w:r>
+      <w:r>
+        <w:rPr>
+          <w:i/>
+        </w:rPr>
+        <w:t>Brent’s</w:t>
+      </w:r>
+      <w:r>
+        <w:rPr>
+          <w:i/>
+        </w:rPr>
+        <w:t xml:space="preserve"> method converges after only </w:t>
+      </w:r>
+      <w:r>
+        <w:rPr>
+          <w:i/>
+        </w:rPr>
+        <w:t>3</w:t>
+      </w:r>
+      <w:r>
+        <w:rPr>
+          <w:i/>
+        </w:rPr>
+        <w:t xml:space="preserve"> iterations</w:t>
+      </w:r>
+      <w:r>
+        <w:rPr>
+          <w:i/>
+        </w:rPr>
+        <w:t xml:space="preserve"> for the x^2 graph. This makes sense because the graph is purely quadratic so the quadratic search method should converge very quickly.</w:t>
+      </w:r>
+      <w:r>
+        <w:rPr>
+          <w:i/>
+        </w:rPr>
+        <w:t xml:space="preserve"> It is slower, but also still</w:t>
+      </w:r>
+      <w:r>
+        <w:rPr>
+          <w:i/>
+        </w:rPr>
+        <w:t xml:space="preserve"> faster than golden search for the other 5 functions.</w:t>
+      </w:r>
+    </w:p>
+    <w:p>
+      <w:pPr>
         <w:spacing w:after="0" w:line="240" w:lineRule="auto"/>
         <w:rPr>
           <w:i/>
@@ -10267,6 +10658,41 @@
       </w:pPr>
       <w:r>
         <w:t>Your answer:</w:t>
+      </w:r>
+    </w:p>
+    <w:p>
+      <w:pPr>
+        <w:pStyle w:val="ListParagraph"/>
+        <w:numPr>
+          <w:ilvl w:val="0"/>
+          <w:numId w:val="2"/>
+        </w:numPr>
+        <w:spacing w:after="0" w:line="240" w:lineRule="auto"/>
+      </w:pPr>
+      <w:r>
+        <w:t xml:space="preserve">We can observe from the </w:t>
+      </w:r>
+      <w:r>
+        <w:t xml:space="preserve">graphs outputted by the code that the Brent search converges much faster. We can see far more </w:t>
+      </w:r>
+      <w:r>
+        <w:t xml:space="preserve">functions evaluations at places </w:t>
+      </w:r>
+      <w:r>
+        <w:t xml:space="preserve">far from the minimum point in golden </w:t>
+      </w:r>
+      <w:r>
+        <w:t xml:space="preserve">search, indicating that it took more function evaluations, therefore was less </w:t>
+      </w:r>
+      <w:r>
+        <w:lastRenderedPageBreak/>
+        <w:t>efficient than the Brent search counterpart.</w:t>
+      </w:r>
+      <w:r>
+        <w:t xml:space="preserve"> As these graphs all have quite steep decrease towards the minimum, the Brent search</w:t>
+      </w:r>
+      <w:r>
+        <w:t xml:space="preserve"> is very efficient.</w:t>
       </w:r>
     </w:p>
     <w:p>
@@ -10542,8 +10968,124 @@
       </w:rPr>
     </w:lvl>
   </w:abstractNum>
+  <w:abstractNum w:abstractNumId="1" w15:restartNumberingAfterBreak="0">
+    <w:nsid w:val="52A70C7D"/>
+    <w:multiLevelType w:val="hybridMultilevel"/>
+    <w:tmpl w:val="6CC08DE4"/>
+    <w:lvl w:ilvl="0" w:tplc="14090001">
+      <w:start w:val="1"/>
+      <w:numFmt w:val="bullet"/>
+      <w:lvlText w:val=""/>
+      <w:lvlJc w:val="left"/>
+      <w:pPr>
+        <w:ind w:left="720" w:hanging="360"/>
+      </w:pPr>
+      <w:rPr>
+        <w:rFonts w:ascii="Symbol" w:hAnsi="Symbol" w:hint="default"/>
+      </w:rPr>
+    </w:lvl>
+    <w:lvl w:ilvl="1" w:tplc="14090003" w:tentative="1">
+      <w:start w:val="1"/>
+      <w:numFmt w:val="bullet"/>
+      <w:lvlText w:val="o"/>
+      <w:lvlJc w:val="left"/>
+      <w:pPr>
+        <w:ind w:left="1440" w:hanging="360"/>
+      </w:pPr>
+      <w:rPr>
+        <w:rFonts w:ascii="Courier New" w:hAnsi="Courier New" w:cs="Courier New" w:hint="default"/>
+      </w:rPr>
+    </w:lvl>
+    <w:lvl w:ilvl="2" w:tplc="14090005" w:tentative="1">
+      <w:start w:val="1"/>
+      <w:numFmt w:val="bullet"/>
+      <w:lvlText w:val=""/>
+      <w:lvlJc w:val="left"/>
+      <w:pPr>
+        <w:ind w:left="2160" w:hanging="360"/>
+      </w:pPr>
+      <w:rPr>
+        <w:rFonts w:ascii="Wingdings" w:hAnsi="Wingdings" w:hint="default"/>
+      </w:rPr>
+    </w:lvl>
+    <w:lvl w:ilvl="3" w:tplc="14090001" w:tentative="1">
+      <w:start w:val="1"/>
+      <w:numFmt w:val="bullet"/>
+      <w:lvlText w:val=""/>
+      <w:lvlJc w:val="left"/>
+      <w:pPr>
+        <w:ind w:left="2880" w:hanging="360"/>
+      </w:pPr>
+      <w:rPr>
+        <w:rFonts w:ascii="Symbol" w:hAnsi="Symbol" w:hint="default"/>
+      </w:rPr>
+    </w:lvl>
+    <w:lvl w:ilvl="4" w:tplc="14090003" w:tentative="1">
+      <w:start w:val="1"/>
+      <w:numFmt w:val="bullet"/>
+      <w:lvlText w:val="o"/>
+      <w:lvlJc w:val="left"/>
+      <w:pPr>
+        <w:ind w:left="3600" w:hanging="360"/>
+      </w:pPr>
+      <w:rPr>
+        <w:rFonts w:ascii="Courier New" w:hAnsi="Courier New" w:cs="Courier New" w:hint="default"/>
+      </w:rPr>
+    </w:lvl>
+    <w:lvl w:ilvl="5" w:tplc="14090005" w:tentative="1">
+      <w:start w:val="1"/>
+      <w:numFmt w:val="bullet"/>
+      <w:lvlText w:val=""/>
+      <w:lvlJc w:val="left"/>
+      <w:pPr>
+        <w:ind w:left="4320" w:hanging="360"/>
+      </w:pPr>
+      <w:rPr>
+        <w:rFonts w:ascii="Wingdings" w:hAnsi="Wingdings" w:hint="default"/>
+      </w:rPr>
+    </w:lvl>
+    <w:lvl w:ilvl="6" w:tplc="14090001" w:tentative="1">
+      <w:start w:val="1"/>
+      <w:numFmt w:val="bullet"/>
+      <w:lvlText w:val=""/>
+      <w:lvlJc w:val="left"/>
+      <w:pPr>
+        <w:ind w:left="5040" w:hanging="360"/>
+      </w:pPr>
+      <w:rPr>
+        <w:rFonts w:ascii="Symbol" w:hAnsi="Symbol" w:hint="default"/>
+      </w:rPr>
+    </w:lvl>
+    <w:lvl w:ilvl="7" w:tplc="14090003" w:tentative="1">
+      <w:start w:val="1"/>
+      <w:numFmt w:val="bullet"/>
+      <w:lvlText w:val="o"/>
+      <w:lvlJc w:val="left"/>
+      <w:pPr>
+        <w:ind w:left="5760" w:hanging="360"/>
+      </w:pPr>
+      <w:rPr>
+        <w:rFonts w:ascii="Courier New" w:hAnsi="Courier New" w:cs="Courier New" w:hint="default"/>
+      </w:rPr>
+    </w:lvl>
+    <w:lvl w:ilvl="8" w:tplc="14090005" w:tentative="1">
+      <w:start w:val="1"/>
+      <w:numFmt w:val="bullet"/>
+      <w:lvlText w:val=""/>
+      <w:lvlJc w:val="left"/>
+      <w:pPr>
+        <w:ind w:left="6480" w:hanging="360"/>
+      </w:pPr>
+      <w:rPr>
+        <w:rFonts w:ascii="Wingdings" w:hAnsi="Wingdings" w:hint="default"/>
+      </w:rPr>
+    </w:lvl>
+  </w:abstractNum>
   <w:num w:numId="1" w16cid:durableId="551577912">
     <w:abstractNumId w:val="0"/>
+  </w:num>
+  <w:num w:numId="2" w16cid:durableId="1193108838">
+    <w:abstractNumId w:val="1"/>
   </w:num>
 </w:numbering>
 </file>

</xml_diff>

<commit_message>
Finished UM optimisation lab
</commit_message>
<xml_diff>
--- a/331Lab2/331 UM Lab Worksheet to Complete v2.docx
+++ b/331Lab2/331 UM Lab Worksheet to Complete v2.docx
@@ -313,13 +313,7 @@
                     <w:rPr>
                       <w:rFonts w:ascii="Cambria Math" w:hAnsi="Cambria Math"/>
                     </w:rPr>
-                    <m:t xml:space="preserve">    </m:t>
-                  </m:r>
-                  <m:r>
-                    <w:rPr>
-                      <w:rFonts w:ascii="Cambria Math" w:hAnsi="Cambria Math"/>
-                    </w:rPr>
-                    <m:t>x</m:t>
+                    <m:t xml:space="preserve">    x</m:t>
                   </m:r>
                 </m:e>
                 <m:sub>
@@ -2351,23 +2345,7 @@
                     <w:color w:val="000000"/>
                     <w:lang w:eastAsia="en-NZ"/>
                   </w:rPr>
-                  <m:t>(</m:t>
-                </m:r>
-                <m:r>
-                  <w:rPr>
-                    <w:rFonts w:ascii="Cambria Math" w:eastAsia="Times New Roman" w:hAnsi="Cambria Math" w:cs="Calibri"/>
-                    <w:color w:val="000000"/>
-                    <w:lang w:eastAsia="en-NZ"/>
-                  </w:rPr>
-                  <m:t>x</m:t>
-                </m:r>
-                <m:r>
-                  <w:rPr>
-                    <w:rFonts w:ascii="Cambria Math" w:eastAsia="Times New Roman" w:hAnsi="Cambria Math" w:cs="Calibri"/>
-                    <w:color w:val="000000"/>
-                    <w:lang w:eastAsia="en-NZ"/>
-                  </w:rPr>
-                  <m:t>)</m:t>
+                  <m:t>(x)</m:t>
                 </m:r>
               </m:oMath>
             </m:oMathPara>
@@ -3465,23 +3443,7 @@
                     <w:color w:val="000000"/>
                     <w:lang w:eastAsia="en-NZ"/>
                   </w:rPr>
-                  <m:t>(</m:t>
-                </m:r>
-                <m:r>
-                  <w:rPr>
-                    <w:rFonts w:ascii="Cambria Math" w:eastAsia="Times New Roman" w:hAnsi="Cambria Math" w:cs="Calibri"/>
-                    <w:color w:val="000000"/>
-                    <w:lang w:eastAsia="en-NZ"/>
-                  </w:rPr>
-                  <m:t>x</m:t>
-                </m:r>
-                <m:r>
-                  <w:rPr>
-                    <w:rFonts w:ascii="Cambria Math" w:eastAsia="Times New Roman" w:hAnsi="Cambria Math" w:cs="Calibri"/>
-                    <w:color w:val="000000"/>
-                    <w:lang w:eastAsia="en-NZ"/>
-                  </w:rPr>
-                  <m:t>)</m:t>
+                  <m:t>(x)</m:t>
                 </m:r>
               </m:oMath>
             </m:oMathPara>
@@ -6833,14 +6795,14 @@
         <w:tblLook w:val="04A0" w:firstRow="1" w:lastRow="0" w:firstColumn="1" w:lastColumn="0" w:noHBand="0" w:noVBand="1"/>
       </w:tblPr>
       <w:tblGrid>
-        <w:gridCol w:w="397"/>
-        <w:gridCol w:w="761"/>
-        <w:gridCol w:w="587"/>
-        <w:gridCol w:w="839"/>
-        <w:gridCol w:w="523"/>
-        <w:gridCol w:w="373"/>
-        <w:gridCol w:w="621"/>
-        <w:gridCol w:w="4546"/>
+        <w:gridCol w:w="395"/>
+        <w:gridCol w:w="777"/>
+        <w:gridCol w:w="603"/>
+        <w:gridCol w:w="855"/>
+        <w:gridCol w:w="539"/>
+        <w:gridCol w:w="372"/>
+        <w:gridCol w:w="616"/>
+        <w:gridCol w:w="4490"/>
       </w:tblGrid>
       <w:tr>
         <w:trPr>
@@ -6850,7 +6812,7 @@
         <w:tc>
           <w:tcPr>
             <w:cnfStyle w:val="001000000000" w:firstRow="0" w:lastRow="0" w:firstColumn="1" w:lastColumn="0" w:oddVBand="0" w:evenVBand="0" w:oddHBand="0" w:evenHBand="0" w:firstRowFirstColumn="0" w:firstRowLastColumn="0" w:lastRowFirstColumn="0" w:lastRowLastColumn="0"/>
-            <w:tcW w:w="399" w:type="dxa"/>
+            <w:tcW w:w="397" w:type="dxa"/>
             <w:textDirection w:val="btLr"/>
             <w:vAlign w:val="center"/>
           </w:tcPr>
@@ -6876,7 +6838,7 @@
         </w:tc>
         <w:tc>
           <w:tcPr>
-            <w:tcW w:w="745" w:type="dxa"/>
+            <w:tcW w:w="761" w:type="dxa"/>
             <w:textDirection w:val="btLr"/>
             <w:vAlign w:val="center"/>
             <w:hideMark/>
@@ -6911,7 +6873,7 @@
         </w:tc>
         <w:tc>
           <w:tcPr>
-            <w:tcW w:w="571" w:type="dxa"/>
+            <w:tcW w:w="587" w:type="dxa"/>
             <w:textDirection w:val="btLr"/>
             <w:vAlign w:val="center"/>
             <w:hideMark/>
@@ -7037,7 +6999,7 @@
         </w:tc>
         <w:tc>
           <w:tcPr>
-            <w:tcW w:w="823" w:type="dxa"/>
+            <w:tcW w:w="839" w:type="dxa"/>
             <w:textDirection w:val="btLr"/>
             <w:vAlign w:val="center"/>
             <w:hideMark/>
@@ -7169,7 +7131,7 @@
         </w:tc>
         <w:tc>
           <w:tcPr>
-            <w:tcW w:w="507" w:type="dxa"/>
+            <w:tcW w:w="523" w:type="dxa"/>
             <w:textDirection w:val="btLr"/>
             <w:vAlign w:val="center"/>
             <w:hideMark/>
@@ -7345,7 +7307,7 @@
         </w:tc>
         <w:tc>
           <w:tcPr>
-            <w:tcW w:w="374" w:type="dxa"/>
+            <w:tcW w:w="373" w:type="dxa"/>
             <w:textDirection w:val="btLr"/>
             <w:vAlign w:val="center"/>
           </w:tcPr>
@@ -7371,7 +7333,7 @@
         </w:tc>
         <w:tc>
           <w:tcPr>
-            <w:tcW w:w="626" w:type="dxa"/>
+            <w:tcW w:w="621" w:type="dxa"/>
             <w:textDirection w:val="btLr"/>
             <w:vAlign w:val="center"/>
           </w:tcPr>
@@ -7397,7 +7359,7 @@
         </w:tc>
         <w:tc>
           <w:tcPr>
-            <w:tcW w:w="4602" w:type="dxa"/>
+            <w:tcW w:w="4546" w:type="dxa"/>
             <w:vAlign w:val="bottom"/>
           </w:tcPr>
           <w:p>
@@ -7429,7 +7391,7 @@
         <w:tc>
           <w:tcPr>
             <w:cnfStyle w:val="001000000000" w:firstRow="0" w:lastRow="0" w:firstColumn="1" w:lastColumn="0" w:oddVBand="0" w:evenVBand="0" w:oddHBand="0" w:evenHBand="0" w:firstRowFirstColumn="0" w:firstRowLastColumn="0" w:lastRowFirstColumn="0" w:lastRowLastColumn="0"/>
-            <w:tcW w:w="399" w:type="dxa"/>
+            <w:tcW w:w="397" w:type="dxa"/>
           </w:tcPr>
           <w:p>
             <w:pPr>
@@ -7452,7 +7414,7 @@
         </w:tc>
         <w:tc>
           <w:tcPr>
-            <w:tcW w:w="745" w:type="dxa"/>
+            <w:tcW w:w="761" w:type="dxa"/>
             <w:noWrap/>
             <w:hideMark/>
           </w:tcPr>
@@ -7528,7 +7490,7 @@
         </w:tc>
         <w:tc>
           <w:tcPr>
-            <w:tcW w:w="571" w:type="dxa"/>
+            <w:tcW w:w="587" w:type="dxa"/>
             <w:noWrap/>
           </w:tcPr>
           <w:p>
@@ -7543,7 +7505,7 @@
         </w:tc>
         <w:tc>
           <w:tcPr>
-            <w:tcW w:w="823" w:type="dxa"/>
+            <w:tcW w:w="839" w:type="dxa"/>
             <w:noWrap/>
             <w:hideMark/>
           </w:tcPr>
@@ -7569,7 +7531,7 @@
         </w:tc>
         <w:tc>
           <w:tcPr>
-            <w:tcW w:w="507" w:type="dxa"/>
+            <w:tcW w:w="523" w:type="dxa"/>
             <w:noWrap/>
             <w:hideMark/>
           </w:tcPr>
@@ -7595,7 +7557,7 @@
         </w:tc>
         <w:tc>
           <w:tcPr>
-            <w:tcW w:w="374" w:type="dxa"/>
+            <w:tcW w:w="373" w:type="dxa"/>
           </w:tcPr>
           <w:p>
             <w:pPr>
@@ -7619,7 +7581,7 @@
         </w:tc>
         <w:tc>
           <w:tcPr>
-            <w:tcW w:w="626" w:type="dxa"/>
+            <w:tcW w:w="621" w:type="dxa"/>
           </w:tcPr>
           <w:p>
             <w:pPr>
@@ -7643,7 +7605,7 @@
         </w:tc>
         <w:tc>
           <w:tcPr>
-            <w:tcW w:w="4602" w:type="dxa"/>
+            <w:tcW w:w="4546" w:type="dxa"/>
           </w:tcPr>
           <w:p>
             <w:pPr>
@@ -7665,7 +7627,7 @@
         <w:tc>
           <w:tcPr>
             <w:cnfStyle w:val="001000000000" w:firstRow="0" w:lastRow="0" w:firstColumn="1" w:lastColumn="0" w:oddVBand="0" w:evenVBand="0" w:oddHBand="0" w:evenHBand="0" w:firstRowFirstColumn="0" w:firstRowLastColumn="0" w:lastRowFirstColumn="0" w:lastRowLastColumn="0"/>
-            <w:tcW w:w="399" w:type="dxa"/>
+            <w:tcW w:w="397" w:type="dxa"/>
           </w:tcPr>
           <w:p>
             <w:pPr>
@@ -7688,7 +7650,7 @@
         </w:tc>
         <w:tc>
           <w:tcPr>
-            <w:tcW w:w="745" w:type="dxa"/>
+            <w:tcW w:w="761" w:type="dxa"/>
             <w:noWrap/>
             <w:hideMark/>
           </w:tcPr>
@@ -7764,7 +7726,7 @@
         </w:tc>
         <w:tc>
           <w:tcPr>
-            <w:tcW w:w="571" w:type="dxa"/>
+            <w:tcW w:w="587" w:type="dxa"/>
             <w:noWrap/>
           </w:tcPr>
           <w:p>
@@ -7779,7 +7741,7 @@
         </w:tc>
         <w:tc>
           <w:tcPr>
-            <w:tcW w:w="823" w:type="dxa"/>
+            <w:tcW w:w="839" w:type="dxa"/>
             <w:noWrap/>
             <w:hideMark/>
           </w:tcPr>
@@ -7805,7 +7767,7 @@
         </w:tc>
         <w:tc>
           <w:tcPr>
-            <w:tcW w:w="507" w:type="dxa"/>
+            <w:tcW w:w="523" w:type="dxa"/>
             <w:noWrap/>
             <w:hideMark/>
           </w:tcPr>
@@ -7831,7 +7793,7 @@
         </w:tc>
         <w:tc>
           <w:tcPr>
-            <w:tcW w:w="374" w:type="dxa"/>
+            <w:tcW w:w="373" w:type="dxa"/>
           </w:tcPr>
           <w:p>
             <w:pPr>
@@ -7855,7 +7817,7 @@
         </w:tc>
         <w:tc>
           <w:tcPr>
-            <w:tcW w:w="626" w:type="dxa"/>
+            <w:tcW w:w="621" w:type="dxa"/>
           </w:tcPr>
           <w:p>
             <w:pPr>
@@ -7879,7 +7841,7 @@
         </w:tc>
         <w:tc>
           <w:tcPr>
-            <w:tcW w:w="4602" w:type="dxa"/>
+            <w:tcW w:w="4546" w:type="dxa"/>
           </w:tcPr>
           <w:p>
             <w:pPr>
@@ -7902,7 +7864,7 @@
         <w:tc>
           <w:tcPr>
             <w:cnfStyle w:val="001000000000" w:firstRow="0" w:lastRow="0" w:firstColumn="1" w:lastColumn="0" w:oddVBand="0" w:evenVBand="0" w:oddHBand="0" w:evenHBand="0" w:firstRowFirstColumn="0" w:firstRowLastColumn="0" w:lastRowFirstColumn="0" w:lastRowLastColumn="0"/>
-            <w:tcW w:w="399" w:type="dxa"/>
+            <w:tcW w:w="397" w:type="dxa"/>
           </w:tcPr>
           <w:p>
             <w:pPr>
@@ -7925,7 +7887,7 @@
         </w:tc>
         <w:tc>
           <w:tcPr>
-            <w:tcW w:w="745" w:type="dxa"/>
+            <w:tcW w:w="761" w:type="dxa"/>
             <w:noWrap/>
             <w:hideMark/>
           </w:tcPr>
@@ -8001,7 +7963,7 @@
         </w:tc>
         <w:tc>
           <w:tcPr>
-            <w:tcW w:w="571" w:type="dxa"/>
+            <w:tcW w:w="587" w:type="dxa"/>
             <w:noWrap/>
           </w:tcPr>
           <w:p>
@@ -8016,7 +7978,7 @@
         </w:tc>
         <w:tc>
           <w:tcPr>
-            <w:tcW w:w="823" w:type="dxa"/>
+            <w:tcW w:w="839" w:type="dxa"/>
             <w:noWrap/>
             <w:hideMark/>
           </w:tcPr>
@@ -8042,7 +8004,7 @@
         </w:tc>
         <w:tc>
           <w:tcPr>
-            <w:tcW w:w="507" w:type="dxa"/>
+            <w:tcW w:w="523" w:type="dxa"/>
             <w:noWrap/>
             <w:hideMark/>
           </w:tcPr>
@@ -8068,7 +8030,7 @@
         </w:tc>
         <w:tc>
           <w:tcPr>
-            <w:tcW w:w="374" w:type="dxa"/>
+            <w:tcW w:w="373" w:type="dxa"/>
           </w:tcPr>
           <w:p>
             <w:pPr>
@@ -8092,7 +8054,7 @@
         </w:tc>
         <w:tc>
           <w:tcPr>
-            <w:tcW w:w="626" w:type="dxa"/>
+            <w:tcW w:w="621" w:type="dxa"/>
           </w:tcPr>
           <w:p>
             <w:pPr>
@@ -8116,11 +8078,10 @@
         </w:tc>
         <w:tc>
           <w:tcPr>
-            <w:tcW w:w="4602" w:type="dxa"/>
-          </w:tcPr>
-          <w:p>
-            <w:pPr>
-              <w:jc w:val="center"/>
+            <w:tcW w:w="4546" w:type="dxa"/>
+          </w:tcPr>
+          <w:p>
+            <w:pPr>
               <w:cnfStyle w:val="000000100000" w:firstRow="0" w:lastRow="0" w:firstColumn="0" w:lastColumn="0" w:oddVBand="0" w:evenVBand="0" w:oddHBand="1" w:evenHBand="0" w:firstRowFirstColumn="0" w:firstRowLastColumn="0" w:lastRowFirstColumn="0" w:lastRowLastColumn="0"/>
               <w:rPr>
                 <w:rFonts w:ascii="Calibri" w:eastAsia="Times New Roman" w:hAnsi="Calibri" w:cs="Calibri"/>
@@ -8138,7 +8099,7 @@
         <w:tc>
           <w:tcPr>
             <w:cnfStyle w:val="001000000000" w:firstRow="0" w:lastRow="0" w:firstColumn="1" w:lastColumn="0" w:oddVBand="0" w:evenVBand="0" w:oddHBand="0" w:evenHBand="0" w:firstRowFirstColumn="0" w:firstRowLastColumn="0" w:lastRowFirstColumn="0" w:lastRowLastColumn="0"/>
-            <w:tcW w:w="399" w:type="dxa"/>
+            <w:tcW w:w="397" w:type="dxa"/>
           </w:tcPr>
           <w:p>
             <w:pPr>
@@ -8161,7 +8122,7 @@
         </w:tc>
         <w:tc>
           <w:tcPr>
-            <w:tcW w:w="745" w:type="dxa"/>
+            <w:tcW w:w="761" w:type="dxa"/>
             <w:noWrap/>
             <w:hideMark/>
           </w:tcPr>
@@ -8237,7 +8198,7 @@
         </w:tc>
         <w:tc>
           <w:tcPr>
-            <w:tcW w:w="571" w:type="dxa"/>
+            <w:tcW w:w="587" w:type="dxa"/>
             <w:noWrap/>
           </w:tcPr>
           <w:p>
@@ -8252,7 +8213,7 @@
         </w:tc>
         <w:tc>
           <w:tcPr>
-            <w:tcW w:w="823" w:type="dxa"/>
+            <w:tcW w:w="839" w:type="dxa"/>
             <w:noWrap/>
             <w:hideMark/>
           </w:tcPr>
@@ -8278,7 +8239,7 @@
         </w:tc>
         <w:tc>
           <w:tcPr>
-            <w:tcW w:w="507" w:type="dxa"/>
+            <w:tcW w:w="523" w:type="dxa"/>
             <w:noWrap/>
             <w:hideMark/>
           </w:tcPr>
@@ -8304,7 +8265,7 @@
         </w:tc>
         <w:tc>
           <w:tcPr>
-            <w:tcW w:w="374" w:type="dxa"/>
+            <w:tcW w:w="373" w:type="dxa"/>
           </w:tcPr>
           <w:p>
             <w:pPr>
@@ -8328,7 +8289,7 @@
         </w:tc>
         <w:tc>
           <w:tcPr>
-            <w:tcW w:w="626" w:type="dxa"/>
+            <w:tcW w:w="621" w:type="dxa"/>
           </w:tcPr>
           <w:p>
             <w:pPr>
@@ -8352,251 +8313,12 @@
         </w:tc>
         <w:tc>
           <w:tcPr>
-            <w:tcW w:w="4602" w:type="dxa"/>
+            <w:tcW w:w="4546" w:type="dxa"/>
           </w:tcPr>
           <w:p>
             <w:pPr>
               <w:jc w:val="center"/>
               <w:cnfStyle w:val="000000000000" w:firstRow="0" w:lastRow="0" w:firstColumn="0" w:lastColumn="0" w:oddVBand="0" w:evenVBand="0" w:oddHBand="0" w:evenHBand="0" w:firstRowFirstColumn="0" w:firstRowLastColumn="0" w:lastRowFirstColumn="0" w:lastRowLastColumn="0"/>
-              <w:rPr>
-                <w:rFonts w:ascii="Calibri" w:eastAsia="Times New Roman" w:hAnsi="Calibri" w:cs="Calibri"/>
-                <w:color w:val="000000"/>
-                <w:lang w:eastAsia="en-NZ"/>
-              </w:rPr>
-            </w:pPr>
-          </w:p>
-        </w:tc>
-      </w:tr>
-      <w:tr>
-        <w:trPr>
-          <w:cnfStyle w:val="000000100000" w:firstRow="0" w:lastRow="0" w:firstColumn="0" w:lastColumn="0" w:oddVBand="0" w:evenVBand="0" w:oddHBand="1" w:evenHBand="0" w:firstRowFirstColumn="0" w:firstRowLastColumn="0" w:lastRowFirstColumn="0" w:lastRowLastColumn="0"/>
-          <w:trHeight w:val="300"/>
-        </w:trPr>
-        <w:tc>
-          <w:tcPr>
-            <w:cnfStyle w:val="001000000000" w:firstRow="0" w:lastRow="0" w:firstColumn="1" w:lastColumn="0" w:oddVBand="0" w:evenVBand="0" w:oddHBand="0" w:evenHBand="0" w:firstRowFirstColumn="0" w:firstRowLastColumn="0" w:lastRowFirstColumn="0" w:lastRowLastColumn="0"/>
-            <w:tcW w:w="399" w:type="dxa"/>
-          </w:tcPr>
-          <w:p>
-            <w:pPr>
-              <w:jc w:val="center"/>
-              <w:rPr>
-                <w:rFonts w:ascii="Times New Roman" w:eastAsia="Times New Roman" w:hAnsi="Times New Roman" w:cs="Times New Roman"/>
-                <w:color w:val="000000"/>
-                <w:lang w:eastAsia="en-NZ"/>
-              </w:rPr>
-            </w:pPr>
-            <w:r>
-              <w:rPr>
-                <w:rFonts w:ascii="Times New Roman" w:eastAsia="Times New Roman" w:hAnsi="Times New Roman" w:cs="Times New Roman"/>
-                <w:color w:val="000000"/>
-                <w:lang w:eastAsia="en-NZ"/>
-              </w:rPr>
-              <w:t>C6</w:t>
-            </w:r>
-          </w:p>
-        </w:tc>
-        <w:tc>
-          <w:tcPr>
-            <w:tcW w:w="745" w:type="dxa"/>
-            <w:noWrap/>
-            <w:hideMark/>
-          </w:tcPr>
-          <w:p>
-            <w:pPr>
-              <w:jc w:val="center"/>
-              <w:cnfStyle w:val="000000100000" w:firstRow="0" w:lastRow="0" w:firstColumn="0" w:lastColumn="0" w:oddVBand="0" w:evenVBand="0" w:oddHBand="1" w:evenHBand="0" w:firstRowFirstColumn="0" w:firstRowLastColumn="0" w:lastRowFirstColumn="0" w:lastRowLastColumn="0"/>
-              <w:rPr>
-                <w:rFonts w:ascii="Calibri" w:eastAsia="Times New Roman" w:hAnsi="Calibri" w:cs="Calibri"/>
-                <w:color w:val="000000"/>
-                <w:lang w:eastAsia="en-NZ"/>
-              </w:rPr>
-            </w:pPr>
-            <m:oMathPara>
-              <m:oMath>
-                <m:sSub>
-                  <m:sSubPr>
-                    <m:ctrlPr>
-                      <w:rPr>
-                        <w:rFonts w:ascii="Cambria Math" w:eastAsia="Times New Roman" w:hAnsi="Cambria Math" w:cs="Calibri"/>
-                        <w:i/>
-                        <w:color w:val="000000"/>
-                        <w:lang w:eastAsia="en-NZ"/>
-                      </w:rPr>
-                    </m:ctrlPr>
-                  </m:sSubPr>
-                  <m:e>
-                    <m:r>
-                      <w:rPr>
-                        <w:rFonts w:ascii="Cambria Math" w:eastAsia="Times New Roman" w:hAnsi="Cambria Math" w:cs="Calibri"/>
-                        <w:color w:val="000000"/>
-                        <w:lang w:eastAsia="en-NZ"/>
-                      </w:rPr>
-                      <m:t>f</m:t>
-                    </m:r>
-                  </m:e>
-                  <m:sub>
-                    <m:r>
-                      <w:rPr>
-                        <w:rFonts w:ascii="Cambria Math" w:eastAsia="Times New Roman" w:hAnsi="Cambria Math" w:cs="Calibri"/>
-                        <w:color w:val="000000"/>
-                        <w:lang w:eastAsia="en-NZ"/>
-                      </w:rPr>
-                      <m:t>6</m:t>
-                    </m:r>
-                  </m:sub>
-                </m:sSub>
-                <m:r>
-                  <w:rPr>
-                    <w:rFonts w:ascii="Cambria Math" w:eastAsia="Times New Roman" w:hAnsi="Cambria Math" w:cs="Calibri"/>
-                    <w:color w:val="000000"/>
-                    <w:lang w:eastAsia="en-NZ"/>
-                  </w:rPr>
-                  <m:t>(</m:t>
-                </m:r>
-                <m:r>
-                  <w:rPr>
-                    <w:rFonts w:ascii="Cambria Math" w:eastAsia="Times New Roman" w:hAnsi="Cambria Math" w:cs="Calibri"/>
-                    <w:color w:val="000000"/>
-                    <w:lang w:eastAsia="en-NZ"/>
-                  </w:rPr>
-                  <m:t>x</m:t>
-                </m:r>
-                <m:r>
-                  <w:rPr>
-                    <w:rFonts w:ascii="Cambria Math" w:eastAsia="Times New Roman" w:hAnsi="Cambria Math" w:cs="Calibri"/>
-                    <w:color w:val="000000"/>
-                    <w:lang w:eastAsia="en-NZ"/>
-                  </w:rPr>
-                  <m:t>)</m:t>
-                </m:r>
-              </m:oMath>
-            </m:oMathPara>
-          </w:p>
-        </w:tc>
-        <w:tc>
-          <w:tcPr>
-            <w:tcW w:w="571" w:type="dxa"/>
-            <w:noWrap/>
-          </w:tcPr>
-          <w:p>
-            <w:pPr>
-              <w:jc w:val="center"/>
-              <w:cnfStyle w:val="000000100000" w:firstRow="0" w:lastRow="0" w:firstColumn="0" w:lastColumn="0" w:oddVBand="0" w:evenVBand="0" w:oddHBand="1" w:evenHBand="0" w:firstRowFirstColumn="0" w:firstRowLastColumn="0" w:lastRowFirstColumn="0" w:lastRowLastColumn="0"/>
-            </w:pPr>
-            <w:r>
-              <w:t>0</w:t>
-            </w:r>
-          </w:p>
-        </w:tc>
-        <w:tc>
-          <w:tcPr>
-            <w:tcW w:w="823" w:type="dxa"/>
-            <w:noWrap/>
-            <w:hideMark/>
-          </w:tcPr>
-          <w:p>
-            <w:pPr>
-              <w:jc w:val="center"/>
-              <w:cnfStyle w:val="000000100000" w:firstRow="0" w:lastRow="0" w:firstColumn="0" w:lastColumn="0" w:oddVBand="0" w:evenVBand="0" w:oddHBand="1" w:evenHBand="0" w:firstRowFirstColumn="0" w:firstRowLastColumn="0" w:lastRowFirstColumn="0" w:lastRowLastColumn="0"/>
-              <w:rPr>
-                <w:rFonts w:ascii="Calibri" w:eastAsia="Times New Roman" w:hAnsi="Calibri" w:cs="Calibri"/>
-                <w:color w:val="000000"/>
-                <w:lang w:eastAsia="en-NZ"/>
-              </w:rPr>
-            </w:pPr>
-            <w:r>
-              <w:rPr>
-                <w:rFonts w:ascii="Calibri" w:eastAsia="Times New Roman" w:hAnsi="Calibri" w:cs="Calibri"/>
-                <w:color w:val="000000"/>
-                <w:lang w:eastAsia="en-NZ"/>
-              </w:rPr>
-              <w:t>[-0.3,1]</w:t>
-            </w:r>
-          </w:p>
-        </w:tc>
-        <w:tc>
-          <w:tcPr>
-            <w:tcW w:w="507" w:type="dxa"/>
-            <w:noWrap/>
-            <w:hideMark/>
-          </w:tcPr>
-          <w:p>
-            <w:pPr>
-              <w:jc w:val="center"/>
-              <w:cnfStyle w:val="000000100000" w:firstRow="0" w:lastRow="0" w:firstColumn="0" w:lastColumn="0" w:oddVBand="0" w:evenVBand="0" w:oddHBand="1" w:evenHBand="0" w:firstRowFirstColumn="0" w:firstRowLastColumn="0" w:lastRowFirstColumn="0" w:lastRowLastColumn="0"/>
-              <w:rPr>
-                <w:rFonts w:ascii="Calibri" w:eastAsia="Times New Roman" w:hAnsi="Calibri" w:cs="Calibri"/>
-                <w:color w:val="000000"/>
-                <w:lang w:eastAsia="en-NZ"/>
-              </w:rPr>
-            </w:pPr>
-            <w:r>
-              <w:rPr>
-                <w:rFonts w:ascii="Calibri" w:eastAsia="Times New Roman" w:hAnsi="Calibri" w:cs="Calibri"/>
-                <w:color w:val="000000"/>
-                <w:lang w:eastAsia="en-NZ"/>
-              </w:rPr>
-              <w:t>Y</w:t>
-            </w:r>
-          </w:p>
-        </w:tc>
-        <w:tc>
-          <w:tcPr>
-            <w:tcW w:w="374" w:type="dxa"/>
-          </w:tcPr>
-          <w:p>
-            <w:pPr>
-              <w:jc w:val="center"/>
-              <w:cnfStyle w:val="000000100000" w:firstRow="0" w:lastRow="0" w:firstColumn="0" w:lastColumn="0" w:oddVBand="0" w:evenVBand="0" w:oddHBand="1" w:evenHBand="0" w:firstRowFirstColumn="0" w:firstRowLastColumn="0" w:lastRowFirstColumn="0" w:lastRowLastColumn="0"/>
-              <w:rPr>
-                <w:rFonts w:ascii="Calibri" w:eastAsia="Times New Roman" w:hAnsi="Calibri" w:cs="Calibri"/>
-                <w:color w:val="000000"/>
-                <w:lang w:eastAsia="en-NZ"/>
-              </w:rPr>
-            </w:pPr>
-            <w:r>
-              <w:rPr>
-                <w:rFonts w:ascii="Calibri" w:eastAsia="Times New Roman" w:hAnsi="Calibri" w:cs="Calibri"/>
-                <w:color w:val="000000"/>
-                <w:lang w:eastAsia="en-NZ"/>
-              </w:rPr>
-              <w:t>Y</w:t>
-            </w:r>
-          </w:p>
-        </w:tc>
-        <w:tc>
-          <w:tcPr>
-            <w:tcW w:w="626" w:type="dxa"/>
-          </w:tcPr>
-          <w:p>
-            <w:pPr>
-              <w:jc w:val="center"/>
-              <w:cnfStyle w:val="000000100000" w:firstRow="0" w:lastRow="0" w:firstColumn="0" w:lastColumn="0" w:oddVBand="0" w:evenVBand="0" w:oddHBand="1" w:evenHBand="0" w:firstRowFirstColumn="0" w:firstRowLastColumn="0" w:lastRowFirstColumn="0" w:lastRowLastColumn="0"/>
-              <w:rPr>
-                <w:rFonts w:ascii="Calibri" w:eastAsia="Times New Roman" w:hAnsi="Calibri" w:cs="Calibri"/>
-                <w:color w:val="000000"/>
-                <w:lang w:eastAsia="en-NZ"/>
-              </w:rPr>
-            </w:pPr>
-            <w:r>
-              <w:rPr>
-                <w:rFonts w:ascii="Calibri" w:eastAsia="Times New Roman" w:hAnsi="Calibri" w:cs="Calibri"/>
-                <w:color w:val="000000"/>
-                <w:lang w:eastAsia="en-NZ"/>
-              </w:rPr>
-              <w:t>Y</w:t>
-            </w:r>
-          </w:p>
-        </w:tc>
-        <w:tc>
-          <w:tcPr>
-            <w:tcW w:w="4602" w:type="dxa"/>
-          </w:tcPr>
-          <w:p>
-            <w:pPr>
-              <w:jc w:val="center"/>
-              <w:cnfStyle w:val="000000100000" w:firstRow="0" w:lastRow="0" w:firstColumn="0" w:lastColumn="0" w:oddVBand="0" w:evenVBand="0" w:oddHBand="1" w:evenHBand="0" w:firstRowFirstColumn="0" w:firstRowLastColumn="0" w:lastRowFirstColumn="0" w:lastRowLastColumn="0"/>
               <w:rPr>
                 <w:rFonts w:ascii="Calibri" w:eastAsia="Times New Roman" w:hAnsi="Calibri" w:cs="Calibri"/>
                 <w:color w:val="000000"/>
@@ -8639,14 +8361,14 @@
         <w:tblLook w:val="04A0" w:firstRow="1" w:lastRow="0" w:firstColumn="1" w:lastColumn="0" w:noHBand="0" w:noVBand="1"/>
       </w:tblPr>
       <w:tblGrid>
-        <w:gridCol w:w="397"/>
-        <w:gridCol w:w="761"/>
-        <w:gridCol w:w="587"/>
-        <w:gridCol w:w="839"/>
-        <w:gridCol w:w="523"/>
-        <w:gridCol w:w="373"/>
-        <w:gridCol w:w="621"/>
-        <w:gridCol w:w="4546"/>
+        <w:gridCol w:w="392"/>
+        <w:gridCol w:w="793"/>
+        <w:gridCol w:w="619"/>
+        <w:gridCol w:w="871"/>
+        <w:gridCol w:w="555"/>
+        <w:gridCol w:w="371"/>
+        <w:gridCol w:w="611"/>
+        <w:gridCol w:w="4435"/>
       </w:tblGrid>
       <w:tr>
         <w:trPr>
@@ -8656,7 +8378,7 @@
         <w:tc>
           <w:tcPr>
             <w:cnfStyle w:val="001000000000" w:firstRow="0" w:lastRow="0" w:firstColumn="1" w:lastColumn="0" w:oddVBand="0" w:evenVBand="0" w:oddHBand="0" w:evenHBand="0" w:firstRowFirstColumn="0" w:firstRowLastColumn="0" w:lastRowFirstColumn="0" w:lastRowLastColumn="0"/>
-            <w:tcW w:w="399" w:type="dxa"/>
+            <w:tcW w:w="395" w:type="dxa"/>
             <w:textDirection w:val="btLr"/>
             <w:vAlign w:val="center"/>
           </w:tcPr>
@@ -8681,7 +8403,7 @@
         </w:tc>
         <w:tc>
           <w:tcPr>
-            <w:tcW w:w="745" w:type="dxa"/>
+            <w:tcW w:w="777" w:type="dxa"/>
             <w:textDirection w:val="btLr"/>
             <w:vAlign w:val="center"/>
             <w:hideMark/>
@@ -8716,7 +8438,7 @@
         </w:tc>
         <w:tc>
           <w:tcPr>
-            <w:tcW w:w="571" w:type="dxa"/>
+            <w:tcW w:w="603" w:type="dxa"/>
             <w:textDirection w:val="btLr"/>
             <w:vAlign w:val="center"/>
             <w:hideMark/>
@@ -8842,7 +8564,7 @@
         </w:tc>
         <w:tc>
           <w:tcPr>
-            <w:tcW w:w="823" w:type="dxa"/>
+            <w:tcW w:w="855" w:type="dxa"/>
             <w:textDirection w:val="btLr"/>
             <w:vAlign w:val="center"/>
             <w:hideMark/>
@@ -8974,7 +8696,7 @@
         </w:tc>
         <w:tc>
           <w:tcPr>
-            <w:tcW w:w="507" w:type="dxa"/>
+            <w:tcW w:w="539" w:type="dxa"/>
             <w:textDirection w:val="btLr"/>
             <w:vAlign w:val="center"/>
             <w:hideMark/>
@@ -9150,7 +8872,7 @@
         </w:tc>
         <w:tc>
           <w:tcPr>
-            <w:tcW w:w="374" w:type="dxa"/>
+            <w:tcW w:w="372" w:type="dxa"/>
             <w:textDirection w:val="btLr"/>
             <w:vAlign w:val="center"/>
           </w:tcPr>
@@ -9176,7 +8898,7 @@
         </w:tc>
         <w:tc>
           <w:tcPr>
-            <w:tcW w:w="626" w:type="dxa"/>
+            <w:tcW w:w="616" w:type="dxa"/>
             <w:textDirection w:val="btLr"/>
             <w:vAlign w:val="center"/>
           </w:tcPr>
@@ -9202,7 +8924,7 @@
         </w:tc>
         <w:tc>
           <w:tcPr>
-            <w:tcW w:w="4602" w:type="dxa"/>
+            <w:tcW w:w="4490" w:type="dxa"/>
             <w:vAlign w:val="bottom"/>
           </w:tcPr>
           <w:p>
@@ -9234,7 +8956,7 @@
         <w:tc>
           <w:tcPr>
             <w:cnfStyle w:val="001000000000" w:firstRow="0" w:lastRow="0" w:firstColumn="1" w:lastColumn="0" w:oddVBand="0" w:evenVBand="0" w:oddHBand="0" w:evenHBand="0" w:firstRowFirstColumn="0" w:firstRowLastColumn="0" w:lastRowFirstColumn="0" w:lastRowLastColumn="0"/>
-            <w:tcW w:w="399" w:type="dxa"/>
+            <w:tcW w:w="395" w:type="dxa"/>
           </w:tcPr>
           <w:p>
             <w:pPr>
@@ -9257,7 +8979,7 @@
         </w:tc>
         <w:tc>
           <w:tcPr>
-            <w:tcW w:w="745" w:type="dxa"/>
+            <w:tcW w:w="777" w:type="dxa"/>
             <w:noWrap/>
             <w:hideMark/>
           </w:tcPr>
@@ -9333,7 +9055,7 @@
         </w:tc>
         <w:tc>
           <w:tcPr>
-            <w:tcW w:w="571" w:type="dxa"/>
+            <w:tcW w:w="603" w:type="dxa"/>
             <w:noWrap/>
           </w:tcPr>
           <w:p>
@@ -9348,7 +9070,7 @@
         </w:tc>
         <w:tc>
           <w:tcPr>
-            <w:tcW w:w="823" w:type="dxa"/>
+            <w:tcW w:w="855" w:type="dxa"/>
             <w:noWrap/>
             <w:hideMark/>
           </w:tcPr>
@@ -9374,7 +9096,7 @@
         </w:tc>
         <w:tc>
           <w:tcPr>
-            <w:tcW w:w="507" w:type="dxa"/>
+            <w:tcW w:w="539" w:type="dxa"/>
             <w:noWrap/>
             <w:hideMark/>
           </w:tcPr>
@@ -9400,7 +9122,7 @@
         </w:tc>
         <w:tc>
           <w:tcPr>
-            <w:tcW w:w="374" w:type="dxa"/>
+            <w:tcW w:w="372" w:type="dxa"/>
           </w:tcPr>
           <w:p>
             <w:pPr>
@@ -9424,7 +9146,7 @@
         </w:tc>
         <w:tc>
           <w:tcPr>
-            <w:tcW w:w="626" w:type="dxa"/>
+            <w:tcW w:w="616" w:type="dxa"/>
           </w:tcPr>
           <w:p>
             <w:pPr>
@@ -9448,7 +9170,7 @@
         </w:tc>
         <w:tc>
           <w:tcPr>
-            <w:tcW w:w="4602" w:type="dxa"/>
+            <w:tcW w:w="4490" w:type="dxa"/>
           </w:tcPr>
           <w:p>
             <w:pPr>
@@ -9470,7 +9192,7 @@
         <w:tc>
           <w:tcPr>
             <w:cnfStyle w:val="001000000000" w:firstRow="0" w:lastRow="0" w:firstColumn="1" w:lastColumn="0" w:oddVBand="0" w:evenVBand="0" w:oddHBand="0" w:evenHBand="0" w:firstRowFirstColumn="0" w:firstRowLastColumn="0" w:lastRowFirstColumn="0" w:lastRowLastColumn="0"/>
-            <w:tcW w:w="399" w:type="dxa"/>
+            <w:tcW w:w="395" w:type="dxa"/>
           </w:tcPr>
           <w:p>
             <w:pPr>
@@ -9493,7 +9215,7 @@
         </w:tc>
         <w:tc>
           <w:tcPr>
-            <w:tcW w:w="745" w:type="dxa"/>
+            <w:tcW w:w="777" w:type="dxa"/>
             <w:noWrap/>
             <w:hideMark/>
           </w:tcPr>
@@ -9569,7 +9291,7 @@
         </w:tc>
         <w:tc>
           <w:tcPr>
-            <w:tcW w:w="571" w:type="dxa"/>
+            <w:tcW w:w="603" w:type="dxa"/>
             <w:noWrap/>
           </w:tcPr>
           <w:p>
@@ -9584,7 +9306,7 @@
         </w:tc>
         <w:tc>
           <w:tcPr>
-            <w:tcW w:w="823" w:type="dxa"/>
+            <w:tcW w:w="855" w:type="dxa"/>
             <w:noWrap/>
             <w:hideMark/>
           </w:tcPr>
@@ -9610,7 +9332,7 @@
         </w:tc>
         <w:tc>
           <w:tcPr>
-            <w:tcW w:w="507" w:type="dxa"/>
+            <w:tcW w:w="539" w:type="dxa"/>
             <w:noWrap/>
             <w:hideMark/>
           </w:tcPr>
@@ -9636,7 +9358,7 @@
         </w:tc>
         <w:tc>
           <w:tcPr>
-            <w:tcW w:w="374" w:type="dxa"/>
+            <w:tcW w:w="372" w:type="dxa"/>
           </w:tcPr>
           <w:p>
             <w:pPr>
@@ -9660,7 +9382,7 @@
         </w:tc>
         <w:tc>
           <w:tcPr>
-            <w:tcW w:w="626" w:type="dxa"/>
+            <w:tcW w:w="616" w:type="dxa"/>
           </w:tcPr>
           <w:p>
             <w:pPr>
@@ -9684,7 +9406,7 @@
         </w:tc>
         <w:tc>
           <w:tcPr>
-            <w:tcW w:w="4602" w:type="dxa"/>
+            <w:tcW w:w="4490" w:type="dxa"/>
           </w:tcPr>
           <w:p>
             <w:pPr>
@@ -9707,7 +9429,7 @@
         <w:tc>
           <w:tcPr>
             <w:cnfStyle w:val="001000000000" w:firstRow="0" w:lastRow="0" w:firstColumn="1" w:lastColumn="0" w:oddVBand="0" w:evenVBand="0" w:oddHBand="0" w:evenHBand="0" w:firstRowFirstColumn="0" w:firstRowLastColumn="0" w:lastRowFirstColumn="0" w:lastRowLastColumn="0"/>
-            <w:tcW w:w="399" w:type="dxa"/>
+            <w:tcW w:w="395" w:type="dxa"/>
           </w:tcPr>
           <w:p>
             <w:pPr>
@@ -9730,7 +9452,7 @@
         </w:tc>
         <w:tc>
           <w:tcPr>
-            <w:tcW w:w="745" w:type="dxa"/>
+            <w:tcW w:w="777" w:type="dxa"/>
             <w:noWrap/>
             <w:hideMark/>
           </w:tcPr>
@@ -9806,7 +9528,7 @@
         </w:tc>
         <w:tc>
           <w:tcPr>
-            <w:tcW w:w="571" w:type="dxa"/>
+            <w:tcW w:w="603" w:type="dxa"/>
             <w:noWrap/>
           </w:tcPr>
           <w:p>
@@ -9821,7 +9543,7 @@
         </w:tc>
         <w:tc>
           <w:tcPr>
-            <w:tcW w:w="823" w:type="dxa"/>
+            <w:tcW w:w="855" w:type="dxa"/>
             <w:noWrap/>
             <w:hideMark/>
           </w:tcPr>
@@ -9847,7 +9569,7 @@
         </w:tc>
         <w:tc>
           <w:tcPr>
-            <w:tcW w:w="507" w:type="dxa"/>
+            <w:tcW w:w="539" w:type="dxa"/>
             <w:noWrap/>
             <w:hideMark/>
           </w:tcPr>
@@ -9873,7 +9595,7 @@
         </w:tc>
         <w:tc>
           <w:tcPr>
-            <w:tcW w:w="374" w:type="dxa"/>
+            <w:tcW w:w="372" w:type="dxa"/>
           </w:tcPr>
           <w:p>
             <w:pPr>
@@ -9891,13 +9613,13 @@
                 <w:color w:val="000000"/>
                 <w:lang w:eastAsia="en-NZ"/>
               </w:rPr>
-              <w:t>Y</w:t>
-            </w:r>
-          </w:p>
-        </w:tc>
-        <w:tc>
-          <w:tcPr>
-            <w:tcW w:w="626" w:type="dxa"/>
+              <w:t>N</w:t>
+            </w:r>
+          </w:p>
+        </w:tc>
+        <w:tc>
+          <w:tcPr>
+            <w:tcW w:w="616" w:type="dxa"/>
           </w:tcPr>
           <w:p>
             <w:pPr>
@@ -9915,13 +9637,13 @@
                 <w:color w:val="000000"/>
                 <w:lang w:eastAsia="en-NZ"/>
               </w:rPr>
-              <w:t>Y</w:t>
-            </w:r>
-          </w:p>
-        </w:tc>
-        <w:tc>
-          <w:tcPr>
-            <w:tcW w:w="4602" w:type="dxa"/>
+              <w:t>N</w:t>
+            </w:r>
+          </w:p>
+        </w:tc>
+        <w:tc>
+          <w:tcPr>
+            <w:tcW w:w="4490" w:type="dxa"/>
           </w:tcPr>
           <w:p>
             <w:pPr>
@@ -9933,6 +9655,14 @@
                 <w:lang w:eastAsia="en-NZ"/>
               </w:rPr>
             </w:pPr>
+            <w:r>
+              <w:rPr>
+                <w:rFonts w:ascii="Calibri" w:eastAsia="Times New Roman" w:hAnsi="Calibri" w:cs="Calibri"/>
+                <w:color w:val="000000"/>
+                <w:lang w:eastAsia="en-NZ"/>
+              </w:rPr>
+              <w:t>The quadratic method encounters a divide-by-zero error so cannot continue the process, and does not converge.</w:t>
+            </w:r>
           </w:p>
         </w:tc>
       </w:tr>
@@ -9943,7 +9673,7 @@
         <w:tc>
           <w:tcPr>
             <w:cnfStyle w:val="001000000000" w:firstRow="0" w:lastRow="0" w:firstColumn="1" w:lastColumn="0" w:oddVBand="0" w:evenVBand="0" w:oddHBand="0" w:evenHBand="0" w:firstRowFirstColumn="0" w:firstRowLastColumn="0" w:lastRowFirstColumn="0" w:lastRowLastColumn="0"/>
-            <w:tcW w:w="399" w:type="dxa"/>
+            <w:tcW w:w="395" w:type="dxa"/>
           </w:tcPr>
           <w:p>
             <w:pPr>
@@ -9966,7 +9696,7 @@
         </w:tc>
         <w:tc>
           <w:tcPr>
-            <w:tcW w:w="745" w:type="dxa"/>
+            <w:tcW w:w="777" w:type="dxa"/>
             <w:noWrap/>
             <w:hideMark/>
           </w:tcPr>
@@ -10042,7 +9772,7 @@
         </w:tc>
         <w:tc>
           <w:tcPr>
-            <w:tcW w:w="571" w:type="dxa"/>
+            <w:tcW w:w="603" w:type="dxa"/>
             <w:noWrap/>
           </w:tcPr>
           <w:p>
@@ -10057,7 +9787,7 @@
         </w:tc>
         <w:tc>
           <w:tcPr>
-            <w:tcW w:w="823" w:type="dxa"/>
+            <w:tcW w:w="855" w:type="dxa"/>
             <w:noWrap/>
             <w:hideMark/>
           </w:tcPr>
@@ -10083,7 +9813,7 @@
         </w:tc>
         <w:tc>
           <w:tcPr>
-            <w:tcW w:w="507" w:type="dxa"/>
+            <w:tcW w:w="539" w:type="dxa"/>
             <w:noWrap/>
             <w:hideMark/>
           </w:tcPr>
@@ -10109,7 +9839,7 @@
         </w:tc>
         <w:tc>
           <w:tcPr>
-            <w:tcW w:w="374" w:type="dxa"/>
+            <w:tcW w:w="372" w:type="dxa"/>
           </w:tcPr>
           <w:p>
             <w:pPr>
@@ -10127,13 +9857,13 @@
                 <w:color w:val="000000"/>
                 <w:lang w:eastAsia="en-NZ"/>
               </w:rPr>
-              <w:t>Y</w:t>
-            </w:r>
-          </w:p>
-        </w:tc>
-        <w:tc>
-          <w:tcPr>
-            <w:tcW w:w="626" w:type="dxa"/>
+              <w:t>N</w:t>
+            </w:r>
+          </w:p>
+        </w:tc>
+        <w:tc>
+          <w:tcPr>
+            <w:tcW w:w="616" w:type="dxa"/>
           </w:tcPr>
           <w:p>
             <w:pPr>
@@ -10151,13 +9881,13 @@
                 <w:color w:val="000000"/>
                 <w:lang w:eastAsia="en-NZ"/>
               </w:rPr>
-              <w:t>Y</w:t>
-            </w:r>
-          </w:p>
-        </w:tc>
-        <w:tc>
-          <w:tcPr>
-            <w:tcW w:w="4602" w:type="dxa"/>
+              <w:t>N</w:t>
+            </w:r>
+          </w:p>
+        </w:tc>
+        <w:tc>
+          <w:tcPr>
+            <w:tcW w:w="4490" w:type="dxa"/>
           </w:tcPr>
           <w:p>
             <w:pPr>
@@ -10169,245 +9899,14 @@
                 <w:lang w:eastAsia="en-NZ"/>
               </w:rPr>
             </w:pPr>
-          </w:p>
-        </w:tc>
-      </w:tr>
-      <w:tr>
-        <w:trPr>
-          <w:cnfStyle w:val="000000100000" w:firstRow="0" w:lastRow="0" w:firstColumn="0" w:lastColumn="0" w:oddVBand="0" w:evenVBand="0" w:oddHBand="1" w:evenHBand="0" w:firstRowFirstColumn="0" w:firstRowLastColumn="0" w:lastRowFirstColumn="0" w:lastRowLastColumn="0"/>
-          <w:trHeight w:val="300"/>
-        </w:trPr>
-        <w:tc>
-          <w:tcPr>
-            <w:cnfStyle w:val="001000000000" w:firstRow="0" w:lastRow="0" w:firstColumn="1" w:lastColumn="0" w:oddVBand="0" w:evenVBand="0" w:oddHBand="0" w:evenHBand="0" w:firstRowFirstColumn="0" w:firstRowLastColumn="0" w:lastRowFirstColumn="0" w:lastRowLastColumn="0"/>
-            <w:tcW w:w="399" w:type="dxa"/>
-          </w:tcPr>
-          <w:p>
-            <w:pPr>
-              <w:jc w:val="center"/>
-              <w:rPr>
-                <w:rFonts w:ascii="Times New Roman" w:eastAsia="Times New Roman" w:hAnsi="Times New Roman" w:cs="Times New Roman"/>
-                <w:color w:val="000000"/>
-                <w:lang w:eastAsia="en-NZ"/>
-              </w:rPr>
-            </w:pPr>
-            <w:r>
-              <w:rPr>
-                <w:rFonts w:ascii="Times New Roman" w:eastAsia="Times New Roman" w:hAnsi="Times New Roman" w:cs="Times New Roman"/>
-                <w:color w:val="000000"/>
-                <w:lang w:eastAsia="en-NZ"/>
-              </w:rPr>
-              <w:t>C6</w:t>
-            </w:r>
-          </w:p>
-        </w:tc>
-        <w:tc>
-          <w:tcPr>
-            <w:tcW w:w="745" w:type="dxa"/>
-            <w:noWrap/>
-            <w:hideMark/>
-          </w:tcPr>
-          <w:p>
-            <w:pPr>
-              <w:jc w:val="center"/>
-              <w:cnfStyle w:val="000000100000" w:firstRow="0" w:lastRow="0" w:firstColumn="0" w:lastColumn="0" w:oddVBand="0" w:evenVBand="0" w:oddHBand="1" w:evenHBand="0" w:firstRowFirstColumn="0" w:firstRowLastColumn="0" w:lastRowFirstColumn="0" w:lastRowLastColumn="0"/>
-              <w:rPr>
-                <w:rFonts w:ascii="Calibri" w:eastAsia="Times New Roman" w:hAnsi="Calibri" w:cs="Calibri"/>
-                <w:color w:val="000000"/>
-                <w:lang w:eastAsia="en-NZ"/>
-              </w:rPr>
-            </w:pPr>
-            <m:oMathPara>
-              <m:oMath>
-                <m:sSub>
-                  <m:sSubPr>
-                    <m:ctrlPr>
-                      <w:rPr>
-                        <w:rFonts w:ascii="Cambria Math" w:eastAsia="Times New Roman" w:hAnsi="Cambria Math" w:cs="Calibri"/>
-                        <w:i/>
-                        <w:color w:val="000000"/>
-                        <w:lang w:eastAsia="en-NZ"/>
-                      </w:rPr>
-                    </m:ctrlPr>
-                  </m:sSubPr>
-                  <m:e>
-                    <m:r>
-                      <w:rPr>
-                        <w:rFonts w:ascii="Cambria Math" w:eastAsia="Times New Roman" w:hAnsi="Cambria Math" w:cs="Calibri"/>
-                        <w:color w:val="000000"/>
-                        <w:lang w:eastAsia="en-NZ"/>
-                      </w:rPr>
-                      <m:t>f</m:t>
-                    </m:r>
-                  </m:e>
-                  <m:sub>
-                    <m:r>
-                      <w:rPr>
-                        <w:rFonts w:ascii="Cambria Math" w:eastAsia="Times New Roman" w:hAnsi="Cambria Math" w:cs="Calibri"/>
-                        <w:color w:val="000000"/>
-                        <w:lang w:eastAsia="en-NZ"/>
-                      </w:rPr>
-                      <m:t>6</m:t>
-                    </m:r>
-                  </m:sub>
-                </m:sSub>
-                <m:r>
-                  <w:rPr>
-                    <w:rFonts w:ascii="Cambria Math" w:eastAsia="Times New Roman" w:hAnsi="Cambria Math" w:cs="Calibri"/>
-                    <w:color w:val="000000"/>
-                    <w:lang w:eastAsia="en-NZ"/>
-                  </w:rPr>
-                  <m:t>(</m:t>
-                </m:r>
-                <m:r>
-                  <w:rPr>
-                    <w:rFonts w:ascii="Cambria Math" w:eastAsia="Times New Roman" w:hAnsi="Cambria Math" w:cs="Calibri"/>
-                    <w:color w:val="000000"/>
-                    <w:lang w:eastAsia="en-NZ"/>
-                  </w:rPr>
-                  <m:t>x</m:t>
-                </m:r>
-                <m:r>
-                  <w:rPr>
-                    <w:rFonts w:ascii="Cambria Math" w:eastAsia="Times New Roman" w:hAnsi="Cambria Math" w:cs="Calibri"/>
-                    <w:color w:val="000000"/>
-                    <w:lang w:eastAsia="en-NZ"/>
-                  </w:rPr>
-                  <m:t>)</m:t>
-                </m:r>
-              </m:oMath>
-            </m:oMathPara>
-          </w:p>
-        </w:tc>
-        <w:tc>
-          <w:tcPr>
-            <w:tcW w:w="571" w:type="dxa"/>
-            <w:noWrap/>
-          </w:tcPr>
-          <w:p>
-            <w:pPr>
-              <w:jc w:val="center"/>
-              <w:cnfStyle w:val="000000100000" w:firstRow="0" w:lastRow="0" w:firstColumn="0" w:lastColumn="0" w:oddVBand="0" w:evenVBand="0" w:oddHBand="1" w:evenHBand="0" w:firstRowFirstColumn="0" w:firstRowLastColumn="0" w:lastRowFirstColumn="0" w:lastRowLastColumn="0"/>
-            </w:pPr>
-            <w:r>
-              <w:t>0</w:t>
-            </w:r>
-          </w:p>
-        </w:tc>
-        <w:tc>
-          <w:tcPr>
-            <w:tcW w:w="823" w:type="dxa"/>
-            <w:noWrap/>
-            <w:hideMark/>
-          </w:tcPr>
-          <w:p>
-            <w:pPr>
-              <w:jc w:val="center"/>
-              <w:cnfStyle w:val="000000100000" w:firstRow="0" w:lastRow="0" w:firstColumn="0" w:lastColumn="0" w:oddVBand="0" w:evenVBand="0" w:oddHBand="1" w:evenHBand="0" w:firstRowFirstColumn="0" w:firstRowLastColumn="0" w:lastRowFirstColumn="0" w:lastRowLastColumn="0"/>
-              <w:rPr>
-                <w:rFonts w:ascii="Calibri" w:eastAsia="Times New Roman" w:hAnsi="Calibri" w:cs="Calibri"/>
-                <w:color w:val="000000"/>
-                <w:lang w:eastAsia="en-NZ"/>
-              </w:rPr>
-            </w:pPr>
-            <w:r>
-              <w:rPr>
-                <w:rFonts w:ascii="Calibri" w:eastAsia="Times New Roman" w:hAnsi="Calibri" w:cs="Calibri"/>
-                <w:color w:val="000000"/>
-                <w:lang w:eastAsia="en-NZ"/>
-              </w:rPr>
-              <w:t>[-0.3,1]</w:t>
-            </w:r>
-          </w:p>
-        </w:tc>
-        <w:tc>
-          <w:tcPr>
-            <w:tcW w:w="507" w:type="dxa"/>
-            <w:noWrap/>
-            <w:hideMark/>
-          </w:tcPr>
-          <w:p>
-            <w:pPr>
-              <w:jc w:val="center"/>
-              <w:cnfStyle w:val="000000100000" w:firstRow="0" w:lastRow="0" w:firstColumn="0" w:lastColumn="0" w:oddVBand="0" w:evenVBand="0" w:oddHBand="1" w:evenHBand="0" w:firstRowFirstColumn="0" w:firstRowLastColumn="0" w:lastRowFirstColumn="0" w:lastRowLastColumn="0"/>
-              <w:rPr>
-                <w:rFonts w:ascii="Calibri" w:eastAsia="Times New Roman" w:hAnsi="Calibri" w:cs="Calibri"/>
-                <w:color w:val="000000"/>
-                <w:lang w:eastAsia="en-NZ"/>
-              </w:rPr>
-            </w:pPr>
-            <w:r>
-              <w:rPr>
-                <w:rFonts w:ascii="Calibri" w:eastAsia="Times New Roman" w:hAnsi="Calibri" w:cs="Calibri"/>
-                <w:color w:val="000000"/>
-                <w:lang w:eastAsia="en-NZ"/>
-              </w:rPr>
-              <w:t>Y</w:t>
-            </w:r>
-          </w:p>
-        </w:tc>
-        <w:tc>
-          <w:tcPr>
-            <w:tcW w:w="374" w:type="dxa"/>
-          </w:tcPr>
-          <w:p>
-            <w:pPr>
-              <w:jc w:val="center"/>
-              <w:cnfStyle w:val="000000100000" w:firstRow="0" w:lastRow="0" w:firstColumn="0" w:lastColumn="0" w:oddVBand="0" w:evenVBand="0" w:oddHBand="1" w:evenHBand="0" w:firstRowFirstColumn="0" w:firstRowLastColumn="0" w:lastRowFirstColumn="0" w:lastRowLastColumn="0"/>
-              <w:rPr>
-                <w:rFonts w:ascii="Calibri" w:eastAsia="Times New Roman" w:hAnsi="Calibri" w:cs="Calibri"/>
-                <w:color w:val="000000"/>
-                <w:lang w:eastAsia="en-NZ"/>
-              </w:rPr>
-            </w:pPr>
-            <w:r>
-              <w:rPr>
-                <w:rFonts w:ascii="Calibri" w:eastAsia="Times New Roman" w:hAnsi="Calibri" w:cs="Calibri"/>
-                <w:color w:val="000000"/>
-                <w:lang w:eastAsia="en-NZ"/>
-              </w:rPr>
-              <w:t>Y</w:t>
-            </w:r>
-          </w:p>
-        </w:tc>
-        <w:tc>
-          <w:tcPr>
-            <w:tcW w:w="626" w:type="dxa"/>
-          </w:tcPr>
-          <w:p>
-            <w:pPr>
-              <w:jc w:val="center"/>
-              <w:cnfStyle w:val="000000100000" w:firstRow="0" w:lastRow="0" w:firstColumn="0" w:lastColumn="0" w:oddVBand="0" w:evenVBand="0" w:oddHBand="1" w:evenHBand="0" w:firstRowFirstColumn="0" w:firstRowLastColumn="0" w:lastRowFirstColumn="0" w:lastRowLastColumn="0"/>
-              <w:rPr>
-                <w:rFonts w:ascii="Calibri" w:eastAsia="Times New Roman" w:hAnsi="Calibri" w:cs="Calibri"/>
-                <w:color w:val="000000"/>
-                <w:lang w:eastAsia="en-NZ"/>
-              </w:rPr>
-            </w:pPr>
-            <w:r>
-              <w:rPr>
-                <w:rFonts w:ascii="Calibri" w:eastAsia="Times New Roman" w:hAnsi="Calibri" w:cs="Calibri"/>
-                <w:color w:val="000000"/>
-                <w:lang w:eastAsia="en-NZ"/>
-              </w:rPr>
-              <w:t>Y</w:t>
-            </w:r>
-          </w:p>
-        </w:tc>
-        <w:tc>
-          <w:tcPr>
-            <w:tcW w:w="4602" w:type="dxa"/>
-          </w:tcPr>
-          <w:p>
-            <w:pPr>
-              <w:jc w:val="center"/>
-              <w:cnfStyle w:val="000000100000" w:firstRow="0" w:lastRow="0" w:firstColumn="0" w:lastColumn="0" w:oddVBand="0" w:evenVBand="0" w:oddHBand="1" w:evenHBand="0" w:firstRowFirstColumn="0" w:firstRowLastColumn="0" w:lastRowFirstColumn="0" w:lastRowLastColumn="0"/>
-              <w:rPr>
-                <w:rFonts w:ascii="Calibri" w:eastAsia="Times New Roman" w:hAnsi="Calibri" w:cs="Calibri"/>
-                <w:color w:val="000000"/>
-                <w:lang w:eastAsia="en-NZ"/>
-              </w:rPr>
-            </w:pPr>
+            <w:r>
+              <w:rPr>
+                <w:rFonts w:ascii="Calibri" w:eastAsia="Times New Roman" w:hAnsi="Calibri" w:cs="Calibri"/>
+                <w:color w:val="000000"/>
+                <w:lang w:eastAsia="en-NZ"/>
+              </w:rPr>
+              <w:t>Same as ^above^</w:t>
+            </w:r>
           </w:p>
         </w:tc>
       </w:tr>
@@ -10513,6 +10012,12 @@
         <w:rPr>
           <w:i/>
         </w:rPr>
+        <w:t xml:space="preserve">For the golden search method, </w:t>
+      </w:r>
+      <w:r>
+        <w:rPr>
+          <w:i/>
+        </w:rPr>
         <w:t xml:space="preserve">As these functions </w:t>
       </w:r>
       <w:r>
@@ -10531,7 +10036,7 @@
         <w:rPr>
           <w:i/>
         </w:rPr>
-        <w:t>and are all concave-up, there should be no issue for either the golden section search or the Brent’s method search.</w:t>
+        <w:t>and are all concave-up, there should be no issue for the golden section.</w:t>
       </w:r>
       <w:r>
         <w:rPr>
@@ -10555,7 +10060,50 @@
         <w:rPr>
           <w:i/>
         </w:rPr>
-        <w:t xml:space="preserve">search converges after 15 iterations for each function, for the given tolerance. Comparatively, the </w:t>
+        <w:t>search converges after 1</w:t>
+      </w:r>
+      <w:r>
+        <w:rPr>
+          <w:i/>
+        </w:rPr>
+        <w:t>6</w:t>
+      </w:r>
+      <w:r>
+        <w:rPr>
+          <w:i/>
+        </w:rPr>
+        <w:t xml:space="preserve"> </w:t>
+      </w:r>
+      <w:r>
+        <w:rPr>
+          <w:i/>
+        </w:rPr>
+        <w:t xml:space="preserve">evaluations </w:t>
+      </w:r>
+      <w:r>
+        <w:rPr>
+          <w:i/>
+        </w:rPr>
+        <w:t xml:space="preserve">for each function, for the given tolerance. </w:t>
+      </w:r>
+    </w:p>
+    <w:p>
+      <w:pPr>
+        <w:pStyle w:val="ListParagraph"/>
+        <w:numPr>
+          <w:ilvl w:val="0"/>
+          <w:numId w:val="2"/>
+        </w:numPr>
+        <w:spacing w:after="0" w:line="240" w:lineRule="auto"/>
+        <w:rPr>
+          <w:i/>
+        </w:rPr>
+      </w:pPr>
+      <w:r>
+        <w:rPr>
+          <w:i/>
+        </w:rPr>
+        <w:t xml:space="preserve">Comparatively, the </w:t>
       </w:r>
       <w:r>
         <w:rPr>
@@ -10579,31 +10127,61 @@
         <w:rPr>
           <w:i/>
         </w:rPr>
-        <w:t>3</w:t>
-      </w:r>
-      <w:r>
-        <w:rPr>
-          <w:i/>
-        </w:rPr>
-        <w:t xml:space="preserve"> iterations</w:t>
-      </w:r>
-      <w:r>
-        <w:rPr>
-          <w:i/>
-        </w:rPr>
-        <w:t xml:space="preserve"> for the x^2 graph. This makes sense because the graph is purely quadratic so the quadratic search method should converge very quickly.</w:t>
-      </w:r>
-      <w:r>
-        <w:rPr>
-          <w:i/>
-        </w:rPr>
-        <w:t xml:space="preserve"> It is slower, but also still</w:t>
-      </w:r>
-      <w:r>
-        <w:rPr>
-          <w:i/>
-        </w:rPr>
-        <w:t xml:space="preserve"> faster than golden search for the other 5 functions.</w:t>
+        <w:t>6</w:t>
+      </w:r>
+      <w:r>
+        <w:rPr>
+          <w:i/>
+        </w:rPr>
+        <w:t xml:space="preserve"> </w:t>
+      </w:r>
+      <w:r>
+        <w:rPr>
+          <w:i/>
+        </w:rPr>
+        <w:t xml:space="preserve">evaluations </w:t>
+      </w:r>
+      <w:r>
+        <w:rPr>
+          <w:i/>
+        </w:rPr>
+        <w:t>for the x^2 graph</w:t>
+      </w:r>
+      <w:r>
+        <w:rPr>
+          <w:i/>
+        </w:rPr>
+        <w:t xml:space="preserve"> (f2)</w:t>
+      </w:r>
+      <w:r>
+        <w:rPr>
+          <w:i/>
+        </w:rPr>
+        <w:t>. This makes sense because the graph is purely quadratic so the quadratic search method should converge very quickly.</w:t>
+      </w:r>
+      <w:r>
+        <w:rPr>
+          <w:i/>
+        </w:rPr>
+        <w:t xml:space="preserve"> </w:t>
+      </w:r>
+      <w:r>
+        <w:rPr>
+          <w:i/>
+        </w:rPr>
+        <w:t>F3 = x^4 is similar and converges quickly after only 10 evaluations. However, for f4 and f5, there is a problem. Within the quadratic-only brent method, we must calculate the x4 point using an operation involving a denominator, and its possible for this denominator to be 0. These two functions lead to a divide-by-zero problem before they can converge, so</w:t>
+      </w:r>
+      <w:r>
+        <w:rPr>
+          <w:i/>
+        </w:rPr>
+        <w:t xml:space="preserve"> are unable to converge to the desired tolerance for our width-interval. </w:t>
+      </w:r>
+      <w:r>
+        <w:rPr>
+          <w:i/>
+        </w:rPr>
+        <w:t>This makes the golden section better for these functions, as it is does not encounter this issue.</w:t>
       </w:r>
     </w:p>
     <w:p>
@@ -10625,6 +10203,7 @@
         <w:rPr>
           <w:i/>
         </w:rPr>
+        <w:lastRenderedPageBreak/>
         <w:t>G</w:t>
       </w:r>
       <w:r>
@@ -10673,7 +10252,13 @@
         <w:t xml:space="preserve">We can observe from the </w:t>
       </w:r>
       <w:r>
-        <w:t xml:space="preserve">graphs outputted by the code that the Brent search converges much faster. We can see far more </w:t>
+        <w:t>graphs outputted by the code that the Brent search converges much faster</w:t>
+      </w:r>
+      <w:r>
+        <w:t xml:space="preserve"> for f2 and f3</w:t>
+      </w:r>
+      <w:r>
+        <w:t xml:space="preserve">. We can see far more </w:t>
       </w:r>
       <w:r>
         <w:t xml:space="preserve">functions evaluations at places </w:t>
@@ -10682,17 +10267,13 @@
         <w:t xml:space="preserve">far from the minimum point in golden </w:t>
       </w:r>
       <w:r>
-        <w:t xml:space="preserve">search, indicating that it took more function evaluations, therefore was less </w:t>
-      </w:r>
-      <w:r>
-        <w:lastRenderedPageBreak/>
-        <w:t>efficient than the Brent search counterpart.</w:t>
-      </w:r>
-      <w:r>
-        <w:t xml:space="preserve"> As these graphs all have quite steep decrease towards the minimum, the Brent search</w:t>
-      </w:r>
-      <w:r>
-        <w:t xml:space="preserve"> is very efficient.</w:t>
+        <w:t>search, indicating that it took more function evaluations, therefore was less efficient than the Brent search counterpart.</w:t>
+      </w:r>
+      <w:r>
+        <w:t xml:space="preserve"> </w:t>
+      </w:r>
+      <w:r>
+        <w:t>For f4 and f5, it is also likely that the brent method would have been faster if it did not encounter the divide-by-zero issue, however the option with better performance for these graphs is definitely the Golden Section search method (It is more reliable).</w:t>
       </w:r>
     </w:p>
     <w:p>
@@ -10821,6 +10402,150 @@
           <w:i/>
         </w:rPr>
         <w:t xml:space="preserve"> Be sure to look carefully at the log output.</w:t>
+      </w:r>
+    </w:p>
+    <w:p>
+      <w:pPr>
+        <w:spacing w:after="0" w:line="240" w:lineRule="auto"/>
+        <w:rPr>
+          <w:i/>
+        </w:rPr>
+      </w:pPr>
+    </w:p>
+    <w:p>
+      <w:pPr>
+        <w:spacing w:after="0" w:line="240" w:lineRule="auto"/>
+        <w:rPr>
+          <w:i/>
+        </w:rPr>
+      </w:pPr>
+      <w:r>
+        <w:rPr>
+          <w:i/>
+        </w:rPr>
+        <w:t>F2:</w:t>
+      </w:r>
+    </w:p>
+    <w:p>
+      <w:pPr>
+        <w:pStyle w:val="ListParagraph"/>
+        <w:numPr>
+          <w:ilvl w:val="0"/>
+          <w:numId w:val="2"/>
+        </w:numPr>
+        <w:spacing w:after="0" w:line="240" w:lineRule="auto"/>
+        <w:rPr>
+          <w:i/>
+        </w:rPr>
+      </w:pPr>
+      <w:r>
+        <w:rPr>
+          <w:i/>
+        </w:rPr>
+        <w:t xml:space="preserve"> </w:t>
+      </w:r>
+      <w:r>
+        <w:rPr>
+          <w:i/>
+        </w:rPr>
+        <w:t xml:space="preserve">For f2, which is f(x)=x^2 , </w:t>
+      </w:r>
+      <w:r>
+        <w:rPr>
+          <w:i/>
+        </w:rPr>
+        <w:t>the FullBrent code is not as efficient as the quadratic only brent code. This is because the function is truly a quadratic function, so the option that ALWAYS uses a quadratic search method will be faster than the option that only uses a quadratic search method SOME of the time.</w:t>
+      </w:r>
+      <w:r>
+        <w:rPr>
+          <w:i/>
+        </w:rPr>
+        <w:t xml:space="preserve"> That being said, both methods converge fairly quickly and the loss of performance in the </w:t>
+      </w:r>
+      <w:r>
+        <w:rPr>
+          <w:i/>
+        </w:rPr>
+        <w:t>FullBrent</w:t>
+      </w:r>
+      <w:r>
+        <w:rPr>
+          <w:i/>
+        </w:rPr>
+        <w:t xml:space="preserve"> is not significant, as it only takes 4 more </w:t>
+      </w:r>
+      <w:r>
+        <w:rPr>
+          <w:i/>
+        </w:rPr>
+        <w:t>evaluations</w:t>
+      </w:r>
+      <w:r>
+        <w:rPr>
+          <w:i/>
+        </w:rPr>
+        <w:t>.</w:t>
+      </w:r>
+    </w:p>
+    <w:p>
+      <w:pPr>
+        <w:spacing w:after="0" w:line="240" w:lineRule="auto"/>
+        <w:rPr>
+          <w:i/>
+        </w:rPr>
+      </w:pPr>
+    </w:p>
+    <w:p>
+      <w:pPr>
+        <w:spacing w:after="0" w:line="240" w:lineRule="auto"/>
+        <w:rPr>
+          <w:i/>
+        </w:rPr>
+      </w:pPr>
+    </w:p>
+    <w:p>
+      <w:pPr>
+        <w:spacing w:after="0" w:line="240" w:lineRule="auto"/>
+        <w:rPr>
+          <w:i/>
+        </w:rPr>
+      </w:pPr>
+      <w:r>
+        <w:rPr>
+          <w:i/>
+        </w:rPr>
+        <w:t>F5:</w:t>
+      </w:r>
+    </w:p>
+    <w:p>
+      <w:pPr>
+        <w:pStyle w:val="ListParagraph"/>
+        <w:numPr>
+          <w:ilvl w:val="0"/>
+          <w:numId w:val="2"/>
+        </w:numPr>
+        <w:spacing w:after="0" w:line="240" w:lineRule="auto"/>
+        <w:rPr>
+          <w:i/>
+        </w:rPr>
+      </w:pPr>
+      <w:r>
+        <w:rPr>
+          <w:i/>
+        </w:rPr>
+        <w:t>For f5, which is f(x)=x^8, the FullBrent code is much more effective than the quadratic only brent code. This is because the quadratic-only code does not have the ability to handle dividing by zero, and this function causes a divide-by-(near)zero situation to occur, so the function falters and cannot continue shortening its width interval.</w:t>
+      </w:r>
+      <w:r>
+        <w:rPr>
+          <w:i/>
+        </w:rPr>
+        <w:t xml:space="preserve"> However, the FullBrent can do this, because in the case of a divide-by-zero, it instead uses the golden section search for this iteration.</w:t>
+      </w:r>
+      <w:r>
+        <w:rPr>
+          <w:i/>
+        </w:rPr>
+        <w:t xml:space="preserve"> This allows the function to continue squeezing down its width-interval until the desired tolerance is reached. This function converges correctly, where the quadratic only cannot.</w:t>
       </w:r>
     </w:p>
     <w:p>
@@ -10971,7 +10696,7 @@
   <w:abstractNum w:abstractNumId="1" w15:restartNumberingAfterBreak="0">
     <w:nsid w:val="52A70C7D"/>
     <w:multiLevelType w:val="hybridMultilevel"/>
-    <w:tmpl w:val="6CC08DE4"/>
+    <w:tmpl w:val="FA8C8EA2"/>
     <w:lvl w:ilvl="0" w:tplc="14090001">
       <w:start w:val="1"/>
       <w:numFmt w:val="bullet"/>

</xml_diff>